<commit_message>
tamabahan iterasi transition T1
</commit_message>
<xml_diff>
--- a/artefak/Test/Test Case.docx
+++ b/artefak/Test/Test Case.docx
@@ -86,7 +86,7 @@
     <w:p>
       <w:pPr>
         <w:spacing w:line="360" w:lineRule="auto"/>
-        <w:ind w:firstLine="420" w:firstLineChars="0"/>
+        <w:ind w:left="420" w:leftChars="0" w:firstLine="420" w:firstLineChars="0"/>
         <w:jc w:val="both"/>
         <w:rPr>
           <w:rFonts w:hint="default" w:ascii="Times New Roman" w:hAnsi="Times New Roman" w:cs="Times New Roman"/>
@@ -100,8 +100,6 @@
           <w:lang w:val="en"/>
         </w:rPr>
       </w:pPr>
-      <w:bookmarkStart w:id="1" w:name="_GoBack"/>
-      <w:bookmarkEnd w:id="1"/>
       <w:r>
         <w:rPr>
           <w:rFonts w:hint="default" w:ascii="Times New Roman" w:hAnsi="Times New Roman" w:cs="Times New Roman"/>
@@ -165,7 +163,29 @@
           <w:szCs w:val="24"/>
           <w:lang w:val="en" w:eastAsia="zh-CN"/>
         </w:rPr>
-        <w:t xml:space="preserve"> adalah sekumpulan input pengujian, kondisi eksekusi, dan hasil yang diharapkan yang dikembangkan untuk tujuan tertentu, seperti untuk menjalankan jalur program tertentu atau untuk memverifikasi kepatuhan dengan persyaratan tertentu. Berdasarkan hasil pengujian </w:t>
+        <w:t xml:space="preserve"> adalah sekumpulan input pengujian, kondisi eksekusi, dan hasil yang diharapkan </w:t>
+      </w:r>
+      <w:r>
+        <w:rPr>
+          <w:rFonts w:hint="default" w:ascii="Times New Roman" w:hAnsi="Times New Roman" w:cs="Times New Roman"/>
+          <w:b w:val="0"/>
+          <w:bCs w:val="0"/>
+          <w:i w:val="0"/>
+          <w:iCs w:val="0"/>
+          <w:sz w:val="24"/>
+          <w:szCs w:val="24"/>
+          <w:lang w:val="en"/>
+        </w:rPr>
+        <w:t>diidentifikasi untuk tujuan membuat evaluasi beberapa aspek tertentu</w:t>
+      </w:r>
+      <w:r>
+        <w:rPr>
+          <w:rFonts w:hint="default" w:ascii="Times New Roman" w:hAnsi="Times New Roman" w:cs="Times New Roman"/>
+          <w:sz w:val="24"/>
+          <w:szCs w:val="24"/>
+          <w:lang w:val="en" w:eastAsia="zh-CN"/>
+        </w:rPr>
+        <w:t xml:space="preserve">. Berdasarkan hasil pengujian </w:t>
       </w:r>
       <w:r>
         <w:rPr>
@@ -181,15 +201,6 @@
       <w:r>
         <w:rPr>
           <w:rFonts w:hint="default" w:ascii="Times New Roman" w:hAnsi="Times New Roman" w:cs="Times New Roman"/>
-          <w:sz w:val="24"/>
-          <w:szCs w:val="24"/>
-          <w:lang w:val="en" w:eastAsia="zh-CN"/>
-        </w:rPr>
-        <w:t xml:space="preserve"> </w:t>
-      </w:r>
-      <w:r>
-        <w:rPr>
-          <w:rFonts w:hint="default" w:ascii="Times New Roman" w:hAnsi="Times New Roman" w:cs="Times New Roman"/>
           <w:b w:val="0"/>
           <w:bCs w:val="0"/>
           <w:i w:val="0"/>
@@ -199,119 +210,7 @@
           <w:highlight w:val="none"/>
           <w:lang w:val="en"/>
         </w:rPr>
-        <w:t xml:space="preserve">yang dilakukan oleh 2 orang yaitu dosen pembimbing 1 sebagai </w:t>
-      </w:r>
-      <w:r>
-        <w:rPr>
-          <w:rFonts w:hint="default" w:ascii="Times New Roman" w:hAnsi="Times New Roman" w:cs="Times New Roman"/>
-          <w:b w:val="0"/>
-          <w:bCs w:val="0"/>
-          <w:i/>
-          <w:iCs/>
-          <w:sz w:val="24"/>
-          <w:szCs w:val="24"/>
-          <w:highlight w:val="none"/>
-          <w:lang w:val="en"/>
-        </w:rPr>
-        <w:t xml:space="preserve">result </w:t>
-      </w:r>
-      <w:r>
-        <w:rPr>
-          <w:rFonts w:hint="default" w:ascii="Times New Roman" w:hAnsi="Times New Roman" w:cs="Times New Roman"/>
-          <w:b w:val="0"/>
-          <w:bCs w:val="0"/>
-          <w:i w:val="0"/>
-          <w:iCs w:val="0"/>
-          <w:sz w:val="24"/>
-          <w:szCs w:val="24"/>
-          <w:highlight w:val="none"/>
-          <w:lang w:val="en"/>
-        </w:rPr>
-        <w:t xml:space="preserve">1 dan perwakilannya untuk dosen pembimbing 2 sebagai </w:t>
-      </w:r>
-      <w:r>
-        <w:rPr>
-          <w:rFonts w:hint="default" w:ascii="Times New Roman" w:hAnsi="Times New Roman" w:cs="Times New Roman"/>
-          <w:b w:val="0"/>
-          <w:bCs w:val="0"/>
-          <w:i/>
-          <w:iCs/>
-          <w:sz w:val="24"/>
-          <w:szCs w:val="24"/>
-          <w:highlight w:val="none"/>
-          <w:lang w:val="en"/>
-        </w:rPr>
-        <w:t xml:space="preserve">result </w:t>
-      </w:r>
-      <w:r>
-        <w:rPr>
-          <w:rFonts w:hint="default" w:ascii="Times New Roman" w:hAnsi="Times New Roman" w:cs="Times New Roman"/>
-          <w:b w:val="0"/>
-          <w:bCs w:val="0"/>
-          <w:i w:val="0"/>
-          <w:iCs w:val="0"/>
-          <w:sz w:val="24"/>
-          <w:szCs w:val="24"/>
-          <w:highlight w:val="none"/>
-          <w:lang w:val="en"/>
-        </w:rPr>
-        <w:t xml:space="preserve">2 yang dilakukan tanggal 8 - 9 Desember 2020 yang hasil tesnya dapat dilihat pada </w:t>
-      </w:r>
-      <w:r>
-        <w:rPr>
-          <w:rFonts w:hint="default" w:ascii="Times New Roman" w:hAnsi="Times New Roman" w:cs="Times New Roman"/>
-          <w:b w:val="0"/>
-          <w:bCs w:val="0"/>
-          <w:i/>
-          <w:iCs/>
-          <w:sz w:val="24"/>
-          <w:szCs w:val="24"/>
-          <w:highlight w:val="none"/>
-          <w:lang w:val="en"/>
-        </w:rPr>
-        <w:t>file excel</w:t>
-      </w:r>
-      <w:r>
-        <w:rPr>
-          <w:rFonts w:hint="default" w:ascii="Times New Roman" w:hAnsi="Times New Roman" w:cs="Times New Roman"/>
-          <w:b w:val="0"/>
-          <w:bCs w:val="0"/>
-          <w:i w:val="0"/>
-          <w:iCs w:val="0"/>
-          <w:sz w:val="24"/>
-          <w:szCs w:val="24"/>
-          <w:highlight w:val="none"/>
-          <w:lang w:val="en"/>
-        </w:rPr>
-        <w:t xml:space="preserve"> “Beta Testing.xlsx” pada </w:t>
-      </w:r>
-      <w:r>
-        <w:rPr>
-          <w:rFonts w:hint="default" w:ascii="Times New Roman" w:hAnsi="Times New Roman" w:cs="Times New Roman"/>
-          <w:b w:val="0"/>
-          <w:bCs w:val="0"/>
-          <w:i/>
-          <w:iCs/>
-          <w:sz w:val="24"/>
-          <w:szCs w:val="24"/>
-          <w:highlight w:val="none"/>
-          <w:lang w:val="en"/>
-        </w:rPr>
-        <w:t>branch github</w:t>
-      </w:r>
-      <w:r>
-        <w:rPr>
-          <w:rFonts w:hint="default" w:ascii="Times New Roman" w:hAnsi="Times New Roman" w:cs="Times New Roman"/>
-          <w:b w:val="0"/>
-          <w:bCs w:val="0"/>
-          <w:i w:val="0"/>
-          <w:iCs w:val="0"/>
-          <w:sz w:val="24"/>
-          <w:szCs w:val="24"/>
-          <w:highlight w:val="none"/>
-          <w:lang w:val="en"/>
-        </w:rPr>
-        <w:t xml:space="preserve"> iterasi T1 telah </w:t>
+        <w:t xml:space="preserve"> telah </w:t>
       </w:r>
       <w:r>
         <w:rPr>
@@ -473,6 +372,7 @@
         </w:rPr>
         <w:fldChar w:fldCharType="end"/>
       </w:r>
+      <w:bookmarkStart w:id="1" w:name="_Toc642110773"/>
       <w:r>
         <w:rPr>
           <w:rFonts w:hint="default" w:ascii="Times New Roman" w:hAnsi="Times New Roman" w:cs="Times New Roman"/>
@@ -541,6 +441,7 @@
         </w:rPr>
         <w:t>beta testing</w:t>
       </w:r>
+      <w:bookmarkEnd w:id="1"/>
     </w:p>
     <w:tbl>
       <w:tblPr>
@@ -566,8 +467,8 @@
       <w:tblGrid>
         <w:gridCol w:w="512"/>
         <w:gridCol w:w="4613"/>
-        <w:gridCol w:w="1200"/>
-        <w:gridCol w:w="1187"/>
+        <w:gridCol w:w="879"/>
+        <w:gridCol w:w="1508"/>
       </w:tblGrid>
       <w:tr>
         <w:tblPrEx>
@@ -594,8 +495,9 @@
         <w:tc>
           <w:tcPr>
             <w:tcW w:w="512" w:type="dxa"/>
+            <w:vMerge w:val="restart"/>
             <w:shd w:val="clear" w:color="auto" w:fill="BDD6EE" w:themeFill="accent1" w:themeFillTint="66"/>
-            <w:vAlign w:val="top"/>
+            <w:vAlign w:val="center"/>
           </w:tcPr>
           <w:p>
             <w:pPr>
@@ -625,8 +527,9 @@
         <w:tc>
           <w:tcPr>
             <w:tcW w:w="4613" w:type="dxa"/>
+            <w:vMerge w:val="restart"/>
             <w:shd w:val="clear" w:color="auto" w:fill="BDD6EE" w:themeFill="accent1" w:themeFillTint="66"/>
-            <w:vAlign w:val="top"/>
+            <w:vAlign w:val="center"/>
           </w:tcPr>
           <w:p>
             <w:pPr>
@@ -658,7 +561,8 @@
         </w:tc>
         <w:tc>
           <w:tcPr>
-            <w:tcW w:w="1200" w:type="dxa"/>
+            <w:tcW w:w="2387" w:type="dxa"/>
+            <w:gridSpan w:val="2"/>
             <w:shd w:val="clear" w:color="auto" w:fill="BDD6EE" w:themeFill="accent1" w:themeFillTint="66"/>
             <w:vAlign w:val="top"/>
           </w:tcPr>
@@ -680,73 +584,14 @@
             <w:r>
               <w:rPr>
                 <w:rFonts w:hint="default" w:ascii="Times New Roman" w:hAnsi="Times New Roman" w:cs="Times New Roman"/>
-                <w:i/>
-                <w:iCs/>
-                <w:sz w:val="24"/>
-                <w:szCs w:val="24"/>
-                <w:vertAlign w:val="baseline"/>
-                <w:lang w:val="en"/>
-              </w:rPr>
-              <w:t>Result</w:t>
-            </w:r>
-            <w:r>
-              <w:rPr>
-                <w:rFonts w:hint="default" w:ascii="Times New Roman" w:hAnsi="Times New Roman" w:cs="Times New Roman"/>
-                <w:i w:val="0"/>
-                <w:iCs w:val="0"/>
-                <w:sz w:val="24"/>
-                <w:szCs w:val="24"/>
-                <w:vertAlign w:val="baseline"/>
-                <w:lang w:val="en"/>
-              </w:rPr>
-              <w:t xml:space="preserve"> 1</w:t>
-            </w:r>
-          </w:p>
-        </w:tc>
-        <w:tc>
-          <w:tcPr>
-            <w:tcW w:w="1187" w:type="dxa"/>
-            <w:shd w:val="clear" w:color="auto" w:fill="BDD6EE" w:themeFill="accent1" w:themeFillTint="66"/>
-            <w:vAlign w:val="top"/>
-          </w:tcPr>
-          <w:p>
-            <w:pPr>
-              <w:widowControl w:val="0"/>
-              <w:spacing w:line="360" w:lineRule="auto"/>
-              <w:jc w:val="center"/>
-              <w:rPr>
-                <w:rFonts w:hint="default" w:ascii="Times New Roman" w:hAnsi="Times New Roman" w:cs="Times New Roman"/>
-                <w:i w:val="0"/>
-                <w:iCs w:val="0"/>
-                <w:sz w:val="24"/>
-                <w:szCs w:val="24"/>
-                <w:vertAlign w:val="baseline"/>
-                <w:lang w:val="en"/>
-              </w:rPr>
-            </w:pPr>
-            <w:r>
-              <w:rPr>
-                <w:rFonts w:hint="default" w:ascii="Times New Roman" w:hAnsi="Times New Roman" w:cs="Times New Roman"/>
-                <w:i/>
-                <w:iCs/>
-                <w:sz w:val="24"/>
-                <w:szCs w:val="24"/>
-                <w:vertAlign w:val="baseline"/>
-                <w:lang w:val="en"/>
-              </w:rPr>
-              <w:t xml:space="preserve">Result </w:t>
-            </w:r>
-            <w:r>
-              <w:rPr>
-                <w:rFonts w:hint="default" w:ascii="Times New Roman" w:hAnsi="Times New Roman" w:cs="Times New Roman"/>
-                <w:i w:val="0"/>
-                <w:iCs w:val="0"/>
-                <w:sz w:val="24"/>
-                <w:szCs w:val="24"/>
-                <w:vertAlign w:val="baseline"/>
-                <w:lang w:val="en"/>
-              </w:rPr>
-              <w:t>2</w:t>
+                <w:i w:val="0"/>
+                <w:iCs w:val="0"/>
+                <w:sz w:val="24"/>
+                <w:szCs w:val="24"/>
+                <w:vertAlign w:val="baseline"/>
+                <w:lang w:val="en"/>
+              </w:rPr>
+              <w:t>Jawaban Responden</w:t>
             </w:r>
           </w:p>
         </w:tc>
@@ -769,9 +614,15 @@
             <w:right w:w="108" w:type="dxa"/>
           </w:tblCellMar>
         </w:tblPrEx>
+        <w:trPr>
+          <w:trHeight w:val="341" w:hRule="atLeast"/>
+          <w:tblHeader/>
+        </w:trPr>
         <w:tc>
           <w:tcPr>
             <w:tcW w:w="512" w:type="dxa"/>
+            <w:vMerge w:val="continue"/>
+            <w:shd w:val="clear" w:color="auto" w:fill="BDD6EE" w:themeFill="accent1" w:themeFillTint="66"/>
             <w:vAlign w:val="top"/>
           </w:tcPr>
           <w:p>
@@ -787,168 +638,100 @@
                 <w:lang w:val="en"/>
               </w:rPr>
             </w:pPr>
-            <w:r>
-              <w:rPr>
-                <w:rFonts w:hint="default" w:ascii="Times New Roman" w:hAnsi="Times New Roman" w:cs="Times New Roman"/>
-                <w:sz w:val="24"/>
-                <w:szCs w:val="24"/>
-                <w:vertAlign w:val="baseline"/>
-                <w:lang w:val="en"/>
-              </w:rPr>
-              <w:t>1</w:t>
-            </w:r>
           </w:p>
         </w:tc>
         <w:tc>
           <w:tcPr>
             <w:tcW w:w="4613" w:type="dxa"/>
+            <w:vMerge w:val="continue"/>
+            <w:shd w:val="clear" w:color="auto" w:fill="BDD6EE" w:themeFill="accent1" w:themeFillTint="66"/>
             <w:vAlign w:val="top"/>
           </w:tcPr>
           <w:p>
             <w:pPr>
               <w:widowControl w:val="0"/>
-              <w:numPr>
-                <w:ilvl w:val="0"/>
-                <w:numId w:val="0"/>
-              </w:numPr>
-              <w:bidi w:val="0"/>
-              <w:spacing w:line="360" w:lineRule="auto"/>
-              <w:jc w:val="both"/>
-              <w:rPr>
-                <w:rFonts w:hint="default" w:ascii="Times New Roman" w:hAnsi="Times New Roman" w:cs="Times New Roman"/>
+              <w:spacing w:line="360" w:lineRule="auto"/>
+              <w:jc w:val="center"/>
+              <w:rPr>
+                <w:rFonts w:hint="default" w:ascii="Times New Roman" w:hAnsi="Times New Roman" w:cs="Times New Roman"/>
+                <w:b w:val="0"/>
+                <w:bCs w:val="0"/>
                 <w:i/>
                 <w:iCs/>
                 <w:sz w:val="24"/>
                 <w:szCs w:val="24"/>
-                <w:vertAlign w:val="baseline"/>
-                <w:lang w:val="en"/>
-              </w:rPr>
-            </w:pPr>
-            <w:r>
-              <w:rPr>
-                <w:rFonts w:hint="default" w:ascii="Times New Roman" w:hAnsi="Times New Roman" w:cs="Times New Roman"/>
-                <w:i w:val="0"/>
-                <w:iCs w:val="0"/>
-                <w:sz w:val="24"/>
-                <w:szCs w:val="24"/>
-                <w:vertAlign w:val="baseline"/>
-                <w:lang w:val="en"/>
-              </w:rPr>
-              <w:t xml:space="preserve">Fitur </w:t>
-            </w:r>
-            <w:r>
-              <w:rPr>
-                <w:rFonts w:hint="default" w:ascii="Times New Roman" w:hAnsi="Times New Roman" w:cs="Times New Roman"/>
-                <w:i/>
-                <w:iCs/>
-                <w:sz w:val="24"/>
-                <w:szCs w:val="24"/>
-                <w:vertAlign w:val="baseline"/>
-                <w:lang w:val="en"/>
-              </w:rPr>
-              <w:t xml:space="preserve">login </w:t>
-            </w:r>
-            <w:r>
-              <w:rPr>
-                <w:rFonts w:hint="default" w:ascii="Times New Roman" w:hAnsi="Times New Roman" w:cs="Times New Roman"/>
-                <w:i w:val="0"/>
-                <w:iCs w:val="0"/>
-                <w:sz w:val="24"/>
-                <w:szCs w:val="24"/>
-                <w:vertAlign w:val="baseline"/>
-                <w:lang w:val="en"/>
-              </w:rPr>
-              <w:t xml:space="preserve">dan </w:t>
-            </w:r>
-            <w:r>
-              <w:rPr>
-                <w:rFonts w:hint="default" w:ascii="Times New Roman" w:hAnsi="Times New Roman" w:cs="Times New Roman"/>
-                <w:i/>
-                <w:iCs/>
-                <w:sz w:val="24"/>
-                <w:szCs w:val="24"/>
-                <w:vertAlign w:val="baseline"/>
-                <w:lang w:val="en"/>
-              </w:rPr>
-              <w:t xml:space="preserve">logout </w:t>
-            </w:r>
-            <w:r>
-              <w:rPr>
-                <w:rFonts w:hint="default" w:ascii="Times New Roman" w:hAnsi="Times New Roman" w:cs="Times New Roman"/>
-                <w:i w:val="0"/>
-                <w:iCs w:val="0"/>
-                <w:sz w:val="24"/>
-                <w:szCs w:val="24"/>
-                <w:vertAlign w:val="baseline"/>
-                <w:lang w:val="en"/>
-              </w:rPr>
-              <w:t>pada semua aktor.</w:t>
-            </w:r>
-          </w:p>
-        </w:tc>
-        <w:tc>
-          <w:tcPr>
-            <w:tcW w:w="1200" w:type="dxa"/>
-            <w:vAlign w:val="center"/>
-          </w:tcPr>
-          <w:p>
-            <w:pPr>
-              <w:widowControl w:val="0"/>
-              <w:spacing w:line="360" w:lineRule="auto"/>
-              <w:jc w:val="center"/>
-              <w:rPr>
-                <w:rFonts w:hint="default" w:ascii="Times New Roman" w:hAnsi="Times New Roman" w:cs="Times New Roman"/>
-                <w:sz w:val="24"/>
-                <w:szCs w:val="24"/>
-                <w:vertAlign w:val="baseline"/>
-                <w:lang w:val="en"/>
-              </w:rPr>
-            </w:pPr>
-            <w:r>
-              <w:rPr>
-                <w:rFonts w:hint="default" w:ascii="Times New Roman" w:hAnsi="Times New Roman" w:cs="Times New Roman"/>
-                <w:i/>
-                <w:iCs/>
-                <w:sz w:val="24"/>
-                <w:szCs w:val="24"/>
-                <w:vertAlign w:val="baseline"/>
-                <w:lang w:val="en"/>
-              </w:rPr>
-              <w:t>Pass</w:t>
-            </w:r>
-          </w:p>
-        </w:tc>
-        <w:tc>
-          <w:tcPr>
-            <w:tcW w:w="1187" w:type="dxa"/>
-            <w:vAlign w:val="center"/>
-          </w:tcPr>
-          <w:p>
-            <w:pPr>
-              <w:widowControl w:val="0"/>
-              <w:spacing w:line="360" w:lineRule="auto"/>
-              <w:jc w:val="center"/>
-              <w:rPr>
-                <w:rFonts w:hint="default" w:ascii="Times New Roman" w:hAnsi="Times New Roman" w:cs="Times New Roman"/>
-                <w:i/>
-                <w:iCs/>
-                <w:sz w:val="24"/>
-                <w:szCs w:val="24"/>
-                <w:vertAlign w:val="baseline"/>
-                <w:lang w:val="en"/>
-              </w:rPr>
-            </w:pPr>
-            <w:r>
-              <w:rPr>
-                <w:rFonts w:hint="default" w:ascii="Times New Roman" w:hAnsi="Times New Roman" w:cs="Times New Roman"/>
-                <w:i/>
-                <w:iCs/>
-                <w:sz w:val="24"/>
-                <w:szCs w:val="24"/>
-                <w:vertAlign w:val="baseline"/>
-                <w:lang w:val="en"/>
-              </w:rPr>
-              <w:t>Pass</w:t>
+                <w:lang w:val="en"/>
+              </w:rPr>
+            </w:pPr>
+          </w:p>
+        </w:tc>
+        <w:tc>
+          <w:tcPr>
+            <w:tcW w:w="879" w:type="dxa"/>
+            <w:shd w:val="clear" w:color="auto" w:fill="BDD6EE" w:themeFill="accent1" w:themeFillTint="66"/>
+            <w:vAlign w:val="top"/>
+          </w:tcPr>
+          <w:p>
+            <w:pPr>
+              <w:widowControl w:val="0"/>
+              <w:spacing w:line="360" w:lineRule="auto"/>
+              <w:jc w:val="center"/>
+              <w:rPr>
+                <w:rFonts w:hint="default" w:ascii="Times New Roman" w:hAnsi="Times New Roman" w:cs="Times New Roman"/>
+                <w:i w:val="0"/>
+                <w:iCs w:val="0"/>
+                <w:sz w:val="24"/>
+                <w:szCs w:val="24"/>
+                <w:vertAlign w:val="baseline"/>
+                <w:lang w:val="en"/>
+              </w:rPr>
+            </w:pPr>
+            <w:r>
+              <w:rPr>
+                <w:rFonts w:hint="default" w:ascii="Times New Roman" w:hAnsi="Times New Roman" w:cs="Times New Roman"/>
+                <w:i w:val="0"/>
+                <w:iCs w:val="0"/>
+                <w:sz w:val="24"/>
+                <w:szCs w:val="24"/>
+                <w:vertAlign w:val="baseline"/>
+                <w:lang w:val="en"/>
+              </w:rPr>
+              <w:t>Setuju</w:t>
+            </w:r>
+          </w:p>
+        </w:tc>
+        <w:tc>
+          <w:tcPr>
+            <w:tcW w:w="1508" w:type="dxa"/>
+            <w:shd w:val="clear" w:color="auto" w:fill="BDD6EE" w:themeFill="accent1" w:themeFillTint="66"/>
+            <w:vAlign w:val="top"/>
+          </w:tcPr>
+          <w:p>
+            <w:pPr>
+              <w:widowControl w:val="0"/>
+              <w:spacing w:line="360" w:lineRule="auto"/>
+              <w:jc w:val="center"/>
+              <w:rPr>
+                <w:rFonts w:hint="default" w:ascii="Times New Roman" w:hAnsi="Times New Roman" w:cs="Times New Roman"/>
+                <w:i w:val="0"/>
+                <w:iCs w:val="0"/>
+                <w:sz w:val="24"/>
+                <w:szCs w:val="24"/>
+                <w:vertAlign w:val="baseline"/>
+                <w:lang w:val="en"/>
+              </w:rPr>
+            </w:pPr>
+            <w:r>
+              <w:rPr>
+                <w:rFonts w:hint="default" w:ascii="Times New Roman" w:hAnsi="Times New Roman" w:cs="Times New Roman"/>
+                <w:i w:val="0"/>
+                <w:iCs w:val="0"/>
+                <w:sz w:val="24"/>
+                <w:szCs w:val="24"/>
+                <w:vertAlign w:val="baseline"/>
+                <w:lang w:val="en"/>
+              </w:rPr>
+              <w:t>Tidak Setuju</w:t>
             </w:r>
           </w:p>
         </w:tc>
@@ -997,7 +780,7 @@
                 <w:vertAlign w:val="baseline"/>
                 <w:lang w:val="en"/>
               </w:rPr>
-              <w:t>2</w:t>
+              <w:t>1</w:t>
             </w:r>
           </w:p>
         </w:tc>
@@ -1018,49 +801,6 @@
               <w:jc w:val="both"/>
               <w:rPr>
                 <w:rFonts w:hint="default" w:ascii="Times New Roman" w:hAnsi="Times New Roman" w:cs="Times New Roman"/>
-                <w:i w:val="0"/>
-                <w:iCs w:val="0"/>
-                <w:sz w:val="24"/>
-                <w:szCs w:val="24"/>
-                <w:vertAlign w:val="baseline"/>
-                <w:lang w:val="en"/>
-              </w:rPr>
-            </w:pPr>
-            <w:r>
-              <w:rPr>
-                <w:rFonts w:hint="default" w:ascii="Times New Roman" w:hAnsi="Times New Roman" w:cs="Times New Roman"/>
-                <w:i w:val="0"/>
-                <w:iCs w:val="0"/>
-                <w:sz w:val="24"/>
-                <w:szCs w:val="24"/>
-                <w:vertAlign w:val="baseline"/>
-                <w:lang w:val="en"/>
-              </w:rPr>
-              <w:t>Fitur mengubah data diri pada semua aktor.</w:t>
-            </w:r>
-          </w:p>
-        </w:tc>
-        <w:tc>
-          <w:tcPr>
-            <w:tcW w:w="1200" w:type="dxa"/>
-            <w:vAlign w:val="center"/>
-          </w:tcPr>
-          <w:p>
-            <w:pPr>
-              <w:widowControl w:val="0"/>
-              <w:spacing w:line="360" w:lineRule="auto"/>
-              <w:jc w:val="center"/>
-              <w:rPr>
-                <w:rFonts w:hint="default" w:ascii="Times New Roman" w:hAnsi="Times New Roman" w:cs="Times New Roman"/>
-                <w:sz w:val="24"/>
-                <w:szCs w:val="24"/>
-                <w:vertAlign w:val="baseline"/>
-                <w:lang w:val="en"/>
-              </w:rPr>
-            </w:pPr>
-            <w:r>
-              <w:rPr>
-                <w:rFonts w:hint="default" w:ascii="Times New Roman" w:hAnsi="Times New Roman" w:cs="Times New Roman"/>
                 <w:i/>
                 <w:iCs/>
                 <w:sz w:val="24"/>
@@ -1068,28 +808,19 @@
                 <w:vertAlign w:val="baseline"/>
                 <w:lang w:val="en"/>
               </w:rPr>
-              <w:t>Pass</w:t>
-            </w:r>
-          </w:p>
-        </w:tc>
-        <w:tc>
-          <w:tcPr>
-            <w:tcW w:w="1187" w:type="dxa"/>
-            <w:vAlign w:val="center"/>
-          </w:tcPr>
-          <w:p>
-            <w:pPr>
-              <w:widowControl w:val="0"/>
-              <w:spacing w:line="360" w:lineRule="auto"/>
-              <w:jc w:val="center"/>
-              <w:rPr>
-                <w:rFonts w:hint="default" w:ascii="Times New Roman" w:hAnsi="Times New Roman" w:cs="Times New Roman"/>
-                <w:sz w:val="24"/>
-                <w:szCs w:val="24"/>
-                <w:vertAlign w:val="baseline"/>
-                <w:lang w:val="en"/>
-              </w:rPr>
-            </w:pPr>
+            </w:pPr>
+            <w:r>
+              <w:rPr>
+                <w:rFonts w:hint="default" w:ascii="Times New Roman" w:hAnsi="Times New Roman" w:cs="Times New Roman"/>
+                <w:i w:val="0"/>
+                <w:iCs w:val="0"/>
+                <w:sz w:val="24"/>
+                <w:szCs w:val="24"/>
+                <w:vertAlign w:val="baseline"/>
+                <w:lang w:val="en"/>
+              </w:rPr>
+              <w:t xml:space="preserve">Fitur </w:t>
+            </w:r>
             <w:r>
               <w:rPr>
                 <w:rFonts w:hint="default" w:ascii="Times New Roman" w:hAnsi="Times New Roman" w:cs="Times New Roman"/>
@@ -1100,7 +831,109 @@
                 <w:vertAlign w:val="baseline"/>
                 <w:lang w:val="en"/>
               </w:rPr>
-              <w:t>Pass</w:t>
+              <w:t xml:space="preserve">login </w:t>
+            </w:r>
+            <w:r>
+              <w:rPr>
+                <w:rFonts w:hint="default" w:ascii="Times New Roman" w:hAnsi="Times New Roman" w:cs="Times New Roman"/>
+                <w:i w:val="0"/>
+                <w:iCs w:val="0"/>
+                <w:sz w:val="24"/>
+                <w:szCs w:val="24"/>
+                <w:vertAlign w:val="baseline"/>
+                <w:lang w:val="en"/>
+              </w:rPr>
+              <w:t xml:space="preserve">dan </w:t>
+            </w:r>
+            <w:r>
+              <w:rPr>
+                <w:rFonts w:hint="default" w:ascii="Times New Roman" w:hAnsi="Times New Roman" w:cs="Times New Roman"/>
+                <w:i/>
+                <w:iCs/>
+                <w:sz w:val="24"/>
+                <w:szCs w:val="24"/>
+                <w:vertAlign w:val="baseline"/>
+                <w:lang w:val="en"/>
+              </w:rPr>
+              <w:t xml:space="preserve">logout </w:t>
+            </w:r>
+            <w:r>
+              <w:rPr>
+                <w:rFonts w:hint="default" w:ascii="Times New Roman" w:hAnsi="Times New Roman" w:cs="Times New Roman"/>
+                <w:i w:val="0"/>
+                <w:iCs w:val="0"/>
+                <w:sz w:val="24"/>
+                <w:szCs w:val="24"/>
+                <w:vertAlign w:val="baseline"/>
+                <w:lang w:val="en"/>
+              </w:rPr>
+              <w:t>pada semua aktor.</w:t>
+            </w:r>
+          </w:p>
+        </w:tc>
+        <w:tc>
+          <w:tcPr>
+            <w:tcW w:w="879" w:type="dxa"/>
+            <w:vAlign w:val="center"/>
+          </w:tcPr>
+          <w:p>
+            <w:pPr>
+              <w:widowControl w:val="0"/>
+              <w:spacing w:line="360" w:lineRule="auto"/>
+              <w:jc w:val="center"/>
+              <w:rPr>
+                <w:rFonts w:hint="default" w:ascii="Times New Roman" w:hAnsi="Times New Roman" w:cs="Times New Roman"/>
+                <w:sz w:val="24"/>
+                <w:szCs w:val="24"/>
+                <w:vertAlign w:val="baseline"/>
+                <w:lang w:val="en"/>
+              </w:rPr>
+            </w:pPr>
+            <w:r>
+              <w:rPr>
+                <w:rFonts w:hint="default" w:ascii="Times New Roman" w:hAnsi="Times New Roman" w:cs="Times New Roman"/>
+                <w:i w:val="0"/>
+                <w:iCs w:val="0"/>
+                <w:sz w:val="24"/>
+                <w:szCs w:val="24"/>
+                <w:vertAlign w:val="baseline"/>
+                <w:lang w:val="en"/>
+              </w:rPr>
+              <w:t>2</w:t>
+            </w:r>
+          </w:p>
+        </w:tc>
+        <w:tc>
+          <w:tcPr>
+            <w:tcW w:w="1508" w:type="dxa"/>
+            <w:vAlign w:val="center"/>
+          </w:tcPr>
+          <w:p>
+            <w:pPr>
+              <w:widowControl w:val="0"/>
+              <w:spacing w:line="360" w:lineRule="auto"/>
+              <w:jc w:val="center"/>
+              <w:rPr>
+                <w:rFonts w:hint="default" w:ascii="Times New Roman" w:hAnsi="Times New Roman" w:cs="Times New Roman"/>
+                <w:i/>
+                <w:iCs/>
+                <w:sz w:val="24"/>
+                <w:szCs w:val="24"/>
+                <w:vertAlign w:val="baseline"/>
+                <w:lang w:val="en"/>
+              </w:rPr>
+            </w:pPr>
+            <w:r>
+              <w:rPr>
+                <w:rFonts w:hint="default" w:ascii="Times New Roman" w:hAnsi="Times New Roman" w:cs="Times New Roman"/>
+                <w:i w:val="0"/>
+                <w:iCs w:val="0"/>
+                <w:sz w:val="24"/>
+                <w:szCs w:val="24"/>
+                <w:vertAlign w:val="baseline"/>
+                <w:lang w:val="en"/>
+              </w:rPr>
+              <w:t>0</w:t>
             </w:r>
           </w:p>
         </w:tc>
@@ -1149,7 +982,7 @@
                 <w:vertAlign w:val="baseline"/>
                 <w:lang w:val="en"/>
               </w:rPr>
-              <w:t>3</w:t>
+              <w:t>2</w:t>
             </w:r>
           </w:p>
         </w:tc>
@@ -1180,60 +1013,21 @@
             </w:pPr>
             <w:r>
               <w:rPr>
-                <w:rFonts w:ascii="Times New Roman" w:hAnsi="Times New Roman" w:cs="Times New Roman"/>
-                <w:sz w:val="24"/>
-                <w:szCs w:val="24"/>
-              </w:rPr>
-              <w:t xml:space="preserve">Fitur mengelola data </w:t>
-            </w:r>
-            <w:r>
-              <w:rPr>
-                <w:rFonts w:ascii="Times New Roman" w:hAnsi="Times New Roman" w:cs="Times New Roman"/>
-                <w:i/>
-                <w:iCs/>
-                <w:sz w:val="24"/>
-                <w:szCs w:val="24"/>
-              </w:rPr>
-              <w:t xml:space="preserve">user </w:t>
-            </w:r>
-            <w:r>
-              <w:rPr>
-                <w:rFonts w:hint="default" w:ascii="Times New Roman" w:hAnsi="Times New Roman" w:cs="Times New Roman"/>
-                <w:i w:val="0"/>
-                <w:iCs w:val="0"/>
-                <w:sz w:val="24"/>
-                <w:szCs w:val="24"/>
-                <w:lang w:val="en"/>
-              </w:rPr>
-              <w:t xml:space="preserve">dan </w:t>
-            </w:r>
-            <w:r>
-              <w:rPr>
-                <w:rFonts w:hint="default" w:ascii="Times New Roman" w:hAnsi="Times New Roman" w:cs="Times New Roman"/>
-                <w:i/>
-                <w:iCs/>
-                <w:sz w:val="24"/>
-                <w:szCs w:val="24"/>
-                <w:lang w:val="en"/>
-              </w:rPr>
-              <w:t xml:space="preserve">permission </w:t>
-            </w:r>
-            <w:r>
-              <w:rPr>
-                <w:rFonts w:hint="default" w:ascii="Times New Roman" w:hAnsi="Times New Roman" w:cs="Times New Roman"/>
-                <w:i w:val="0"/>
-                <w:iCs w:val="0"/>
-                <w:sz w:val="24"/>
-                <w:szCs w:val="24"/>
-                <w:lang w:val="en"/>
-              </w:rPr>
-              <w:t>pada aktor Admin.</w:t>
-            </w:r>
-          </w:p>
-        </w:tc>
-        <w:tc>
-          <w:tcPr>
-            <w:tcW w:w="1200" w:type="dxa"/>
+                <w:rFonts w:hint="default" w:ascii="Times New Roman" w:hAnsi="Times New Roman" w:cs="Times New Roman"/>
+                <w:i w:val="0"/>
+                <w:iCs w:val="0"/>
+                <w:sz w:val="24"/>
+                <w:szCs w:val="24"/>
+                <w:vertAlign w:val="baseline"/>
+                <w:lang w:val="en"/>
+              </w:rPr>
+              <w:t>Fitur mengubah data diri pada semua aktor.</w:t>
+            </w:r>
+          </w:p>
+        </w:tc>
+        <w:tc>
+          <w:tcPr>
+            <w:tcW w:w="879" w:type="dxa"/>
             <w:vAlign w:val="center"/>
           </w:tcPr>
           <w:p>
@@ -1252,20 +1046,20 @@
             <w:r>
               <w:rPr>
                 <w:rFonts w:hint="default" w:ascii="Times New Roman" w:hAnsi="Times New Roman" w:cs="Times New Roman"/>
-                <w:i/>
-                <w:iCs/>
-                <w:sz w:val="24"/>
-                <w:szCs w:val="24"/>
-                <w:vertAlign w:val="baseline"/>
-                <w:lang w:val="en"/>
-              </w:rPr>
-              <w:t>Pass</w:t>
-            </w:r>
-          </w:p>
-        </w:tc>
-        <w:tc>
-          <w:tcPr>
-            <w:tcW w:w="1187" w:type="dxa"/>
+                <w:i w:val="0"/>
+                <w:iCs w:val="0"/>
+                <w:sz w:val="24"/>
+                <w:szCs w:val="24"/>
+                <w:vertAlign w:val="baseline"/>
+                <w:lang w:val="en"/>
+              </w:rPr>
+              <w:t>2</w:t>
+            </w:r>
+          </w:p>
+        </w:tc>
+        <w:tc>
+          <w:tcPr>
+            <w:tcW w:w="1508" w:type="dxa"/>
             <w:vAlign w:val="center"/>
           </w:tcPr>
           <w:p>
@@ -1275,25 +1069,23 @@
               <w:jc w:val="center"/>
               <w:rPr>
                 <w:rFonts w:hint="default" w:ascii="Times New Roman" w:hAnsi="Times New Roman" w:cs="Times New Roman"/>
-                <w:i w:val="0"/>
-                <w:iCs w:val="0"/>
-                <w:sz w:val="24"/>
-                <w:szCs w:val="24"/>
-                <w:vertAlign w:val="baseline"/>
-                <w:lang w:val="en"/>
-              </w:rPr>
-            </w:pPr>
-            <w:r>
-              <w:rPr>
-                <w:rFonts w:hint="default" w:ascii="Times New Roman" w:hAnsi="Times New Roman" w:cs="Times New Roman"/>
-                <w:i/>
-                <w:iCs/>
-                <w:sz w:val="24"/>
-                <w:szCs w:val="24"/>
-                <w:vertAlign w:val="baseline"/>
-                <w:lang w:val="en"/>
-              </w:rPr>
-              <w:t>Pass</w:t>
+                <w:sz w:val="24"/>
+                <w:szCs w:val="24"/>
+                <w:vertAlign w:val="baseline"/>
+                <w:lang w:val="en"/>
+              </w:rPr>
+            </w:pPr>
+            <w:r>
+              <w:rPr>
+                <w:rFonts w:hint="default" w:ascii="Times New Roman" w:hAnsi="Times New Roman" w:cs="Times New Roman"/>
+                <w:i w:val="0"/>
+                <w:iCs w:val="0"/>
+                <w:sz w:val="24"/>
+                <w:szCs w:val="24"/>
+                <w:vertAlign w:val="baseline"/>
+                <w:lang w:val="en"/>
+              </w:rPr>
+              <w:t>0</w:t>
             </w:r>
           </w:p>
         </w:tc>
@@ -1342,7 +1134,7 @@
                 <w:vertAlign w:val="baseline"/>
                 <w:lang w:val="en"/>
               </w:rPr>
-              <w:t>4</w:t>
+              <w:t>3</w:t>
             </w:r>
           </w:p>
         </w:tc>
@@ -1363,51 +1155,43 @@
               <w:jc w:val="both"/>
               <w:rPr>
                 <w:rFonts w:hint="default" w:ascii="Times New Roman" w:hAnsi="Times New Roman" w:cs="Times New Roman"/>
+                <w:i w:val="0"/>
+                <w:iCs w:val="0"/>
+                <w:sz w:val="24"/>
+                <w:szCs w:val="24"/>
+                <w:vertAlign w:val="baseline"/>
+                <w:lang w:val="en"/>
+              </w:rPr>
+            </w:pPr>
+            <w:r>
+              <w:rPr>
+                <w:rFonts w:ascii="Times New Roman" w:hAnsi="Times New Roman" w:cs="Times New Roman"/>
+                <w:sz w:val="24"/>
+                <w:szCs w:val="24"/>
+              </w:rPr>
+              <w:t xml:space="preserve">Fitur mengelola data </w:t>
+            </w:r>
+            <w:r>
+              <w:rPr>
+                <w:rFonts w:ascii="Times New Roman" w:hAnsi="Times New Roman" w:cs="Times New Roman"/>
                 <w:i/>
                 <w:iCs/>
                 <w:sz w:val="24"/>
                 <w:szCs w:val="24"/>
-                <w:vertAlign w:val="baseline"/>
-                <w:lang w:val="en"/>
-              </w:rPr>
-            </w:pPr>
-            <w:r>
-              <w:rPr>
-                <w:rFonts w:ascii="Times New Roman" w:hAnsi="Times New Roman" w:cs="Times New Roman"/>
-                <w:sz w:val="24"/>
-                <w:szCs w:val="24"/>
-              </w:rPr>
-              <w:t xml:space="preserve">Fitur </w:t>
-            </w:r>
-            <w:r>
-              <w:rPr>
-                <w:rFonts w:hint="default" w:ascii="Times New Roman" w:hAnsi="Times New Roman" w:cs="Times New Roman"/>
-                <w:sz w:val="24"/>
-                <w:szCs w:val="24"/>
-                <w:lang w:val="en"/>
-              </w:rPr>
-              <w:t>membuka akses permohonan untuk pemohon pada aktor Admin.</w:t>
-            </w:r>
-          </w:p>
-        </w:tc>
-        <w:tc>
-          <w:tcPr>
-            <w:tcW w:w="1200" w:type="dxa"/>
-            <w:vAlign w:val="center"/>
-          </w:tcPr>
-          <w:p>
-            <w:pPr>
-              <w:widowControl w:val="0"/>
-              <w:spacing w:line="360" w:lineRule="auto"/>
-              <w:jc w:val="center"/>
-              <w:rPr>
-                <w:rFonts w:hint="default" w:ascii="Times New Roman" w:hAnsi="Times New Roman" w:cs="Times New Roman"/>
-                <w:sz w:val="24"/>
-                <w:szCs w:val="24"/>
-                <w:vertAlign w:val="baseline"/>
-                <w:lang w:val="en"/>
-              </w:rPr>
-            </w:pPr>
+              </w:rPr>
+              <w:t xml:space="preserve">user </w:t>
+            </w:r>
+            <w:r>
+              <w:rPr>
+                <w:rFonts w:hint="default" w:ascii="Times New Roman" w:hAnsi="Times New Roman" w:cs="Times New Roman"/>
+                <w:i w:val="0"/>
+                <w:iCs w:val="0"/>
+                <w:sz w:val="24"/>
+                <w:szCs w:val="24"/>
+                <w:lang w:val="en"/>
+              </w:rPr>
+              <w:t xml:space="preserve">dan </w:t>
+            </w:r>
             <w:r>
               <w:rPr>
                 <w:rFonts w:hint="default" w:ascii="Times New Roman" w:hAnsi="Times New Roman" w:cs="Times New Roman"/>
@@ -1415,16 +1199,26 @@
                 <w:iCs/>
                 <w:sz w:val="24"/>
                 <w:szCs w:val="24"/>
-                <w:vertAlign w:val="baseline"/>
-                <w:lang w:val="en"/>
-              </w:rPr>
-              <w:t>Pass</w:t>
-            </w:r>
-          </w:p>
-        </w:tc>
-        <w:tc>
-          <w:tcPr>
-            <w:tcW w:w="1187" w:type="dxa"/>
+                <w:lang w:val="en"/>
+              </w:rPr>
+              <w:t xml:space="preserve">permission </w:t>
+            </w:r>
+            <w:r>
+              <w:rPr>
+                <w:rFonts w:hint="default" w:ascii="Times New Roman" w:hAnsi="Times New Roman" w:cs="Times New Roman"/>
+                <w:i w:val="0"/>
+                <w:iCs w:val="0"/>
+                <w:sz w:val="24"/>
+                <w:szCs w:val="24"/>
+                <w:lang w:val="en"/>
+              </w:rPr>
+              <w:t>pada aktor Admin.</w:t>
+            </w:r>
+          </w:p>
+        </w:tc>
+        <w:tc>
+          <w:tcPr>
+            <w:tcW w:w="879" w:type="dxa"/>
             <w:vAlign w:val="center"/>
           </w:tcPr>
           <w:p>
@@ -1443,14 +1237,48 @@
             <w:r>
               <w:rPr>
                 <w:rFonts w:hint="default" w:ascii="Times New Roman" w:hAnsi="Times New Roman" w:cs="Times New Roman"/>
-                <w:i/>
-                <w:iCs/>
-                <w:sz w:val="24"/>
-                <w:szCs w:val="24"/>
-                <w:vertAlign w:val="baseline"/>
-                <w:lang w:val="en"/>
-              </w:rPr>
-              <w:t>Pass</w:t>
+                <w:i w:val="0"/>
+                <w:iCs w:val="0"/>
+                <w:sz w:val="24"/>
+                <w:szCs w:val="24"/>
+                <w:vertAlign w:val="baseline"/>
+                <w:lang w:val="en"/>
+              </w:rPr>
+              <w:t>2</w:t>
+            </w:r>
+          </w:p>
+        </w:tc>
+        <w:tc>
+          <w:tcPr>
+            <w:tcW w:w="1508" w:type="dxa"/>
+            <w:vAlign w:val="center"/>
+          </w:tcPr>
+          <w:p>
+            <w:pPr>
+              <w:widowControl w:val="0"/>
+              <w:spacing w:line="360" w:lineRule="auto"/>
+              <w:jc w:val="center"/>
+              <w:rPr>
+                <w:rFonts w:hint="default" w:ascii="Times New Roman" w:hAnsi="Times New Roman" w:cs="Times New Roman"/>
+                <w:i w:val="0"/>
+                <w:iCs w:val="0"/>
+                <w:sz w:val="24"/>
+                <w:szCs w:val="24"/>
+                <w:vertAlign w:val="baseline"/>
+                <w:lang w:val="en"/>
+              </w:rPr>
+            </w:pPr>
+            <w:r>
+              <w:rPr>
+                <w:rFonts w:hint="default" w:ascii="Times New Roman" w:hAnsi="Times New Roman" w:cs="Times New Roman"/>
+                <w:i w:val="0"/>
+                <w:iCs w:val="0"/>
+                <w:sz w:val="24"/>
+                <w:szCs w:val="24"/>
+                <w:vertAlign w:val="baseline"/>
+                <w:lang w:val="en"/>
+              </w:rPr>
+              <w:t>0</w:t>
             </w:r>
           </w:p>
         </w:tc>
@@ -1499,7 +1327,7 @@
                 <w:vertAlign w:val="baseline"/>
                 <w:lang w:val="en"/>
               </w:rPr>
-              <w:t>5</w:t>
+              <w:t>4</w:t>
             </w:r>
           </w:p>
         </w:tc>
@@ -1520,62 +1348,6 @@
               <w:jc w:val="both"/>
               <w:rPr>
                 <w:rFonts w:hint="default" w:ascii="Times New Roman" w:hAnsi="Times New Roman" w:cs="Times New Roman"/>
-                <w:sz w:val="24"/>
-                <w:szCs w:val="24"/>
-                <w:lang w:val="en"/>
-              </w:rPr>
-            </w:pPr>
-            <w:r>
-              <w:rPr>
-                <w:rFonts w:ascii="Times New Roman" w:hAnsi="Times New Roman" w:cs="Times New Roman"/>
-                <w:sz w:val="24"/>
-                <w:szCs w:val="24"/>
-              </w:rPr>
-              <w:t xml:space="preserve">Fitur mengelola data </w:t>
-            </w:r>
-            <w:r>
-              <w:rPr>
-                <w:rFonts w:hint="default" w:ascii="Times New Roman" w:hAnsi="Times New Roman" w:cs="Times New Roman"/>
-                <w:i w:val="0"/>
-                <w:iCs w:val="0"/>
-                <w:sz w:val="24"/>
-                <w:szCs w:val="24"/>
-                <w:lang w:val="en"/>
-              </w:rPr>
-              <w:t xml:space="preserve">unit, fakultas dan prodi </w:t>
-            </w:r>
-            <w:r>
-              <w:rPr>
-                <w:rFonts w:hint="default" w:ascii="Times New Roman" w:hAnsi="Times New Roman" w:cs="Times New Roman"/>
-                <w:sz w:val="24"/>
-                <w:szCs w:val="24"/>
-                <w:lang w:val="en"/>
-              </w:rPr>
-              <w:t>pada aktor Admin.</w:t>
-            </w:r>
-          </w:p>
-        </w:tc>
-        <w:tc>
-          <w:tcPr>
-            <w:tcW w:w="1200" w:type="dxa"/>
-            <w:vAlign w:val="center"/>
-          </w:tcPr>
-          <w:p>
-            <w:pPr>
-              <w:widowControl w:val="0"/>
-              <w:spacing w:line="360" w:lineRule="auto"/>
-              <w:jc w:val="center"/>
-              <w:rPr>
-                <w:rFonts w:hint="default" w:ascii="Times New Roman" w:hAnsi="Times New Roman" w:cs="Times New Roman"/>
-                <w:sz w:val="24"/>
-                <w:szCs w:val="24"/>
-                <w:vertAlign w:val="baseline"/>
-                <w:lang w:val="en"/>
-              </w:rPr>
-            </w:pPr>
-            <w:r>
-              <w:rPr>
-                <w:rFonts w:hint="default" w:ascii="Times New Roman" w:hAnsi="Times New Roman" w:cs="Times New Roman"/>
                 <w:i/>
                 <w:iCs/>
                 <w:sz w:val="24"/>
@@ -1583,13 +1355,29 @@
                 <w:vertAlign w:val="baseline"/>
                 <w:lang w:val="en"/>
               </w:rPr>
-              <w:t>Pass</w:t>
-            </w:r>
-          </w:p>
-        </w:tc>
-        <w:tc>
-          <w:tcPr>
-            <w:tcW w:w="1187" w:type="dxa"/>
+            </w:pPr>
+            <w:r>
+              <w:rPr>
+                <w:rFonts w:ascii="Times New Roman" w:hAnsi="Times New Roman" w:cs="Times New Roman"/>
+                <w:sz w:val="24"/>
+                <w:szCs w:val="24"/>
+              </w:rPr>
+              <w:t xml:space="preserve">Fitur </w:t>
+            </w:r>
+            <w:r>
+              <w:rPr>
+                <w:rFonts w:hint="default" w:ascii="Times New Roman" w:hAnsi="Times New Roman" w:cs="Times New Roman"/>
+                <w:sz w:val="24"/>
+                <w:szCs w:val="24"/>
+                <w:lang w:val="en"/>
+              </w:rPr>
+              <w:t>membuka akses permohonan untuk pemohon pada aktor Admin.</w:t>
+            </w:r>
+          </w:p>
+        </w:tc>
+        <w:tc>
+          <w:tcPr>
+            <w:tcW w:w="879" w:type="dxa"/>
             <w:vAlign w:val="center"/>
           </w:tcPr>
           <w:p>
@@ -1608,14 +1396,211 @@
             <w:r>
               <w:rPr>
                 <w:rFonts w:hint="default" w:ascii="Times New Roman" w:hAnsi="Times New Roman" w:cs="Times New Roman"/>
-                <w:i/>
-                <w:iCs/>
-                <w:sz w:val="24"/>
-                <w:szCs w:val="24"/>
-                <w:vertAlign w:val="baseline"/>
-                <w:lang w:val="en"/>
-              </w:rPr>
-              <w:t>Pass</w:t>
+                <w:i w:val="0"/>
+                <w:iCs w:val="0"/>
+                <w:sz w:val="24"/>
+                <w:szCs w:val="24"/>
+                <w:vertAlign w:val="baseline"/>
+                <w:lang w:val="en"/>
+              </w:rPr>
+              <w:t>2</w:t>
+            </w:r>
+          </w:p>
+        </w:tc>
+        <w:tc>
+          <w:tcPr>
+            <w:tcW w:w="1508" w:type="dxa"/>
+            <w:vAlign w:val="center"/>
+          </w:tcPr>
+          <w:p>
+            <w:pPr>
+              <w:widowControl w:val="0"/>
+              <w:spacing w:line="360" w:lineRule="auto"/>
+              <w:jc w:val="center"/>
+              <w:rPr>
+                <w:rFonts w:hint="default" w:ascii="Times New Roman" w:hAnsi="Times New Roman" w:cs="Times New Roman"/>
+                <w:sz w:val="24"/>
+                <w:szCs w:val="24"/>
+                <w:vertAlign w:val="baseline"/>
+                <w:lang w:val="en"/>
+              </w:rPr>
+            </w:pPr>
+            <w:r>
+              <w:rPr>
+                <w:rFonts w:hint="default" w:ascii="Times New Roman" w:hAnsi="Times New Roman" w:cs="Times New Roman"/>
+                <w:i w:val="0"/>
+                <w:iCs w:val="0"/>
+                <w:sz w:val="24"/>
+                <w:szCs w:val="24"/>
+                <w:vertAlign w:val="baseline"/>
+                <w:lang w:val="en"/>
+              </w:rPr>
+              <w:t>0</w:t>
+            </w:r>
+          </w:p>
+        </w:tc>
+      </w:tr>
+      <w:tr>
+        <w:tblPrEx>
+          <w:tblBorders>
+            <w:top w:val="single" w:color="auto" w:sz="4" w:space="0"/>
+            <w:left w:val="single" w:color="auto" w:sz="4" w:space="0"/>
+            <w:bottom w:val="single" w:color="auto" w:sz="4" w:space="0"/>
+            <w:right w:val="single" w:color="auto" w:sz="4" w:space="0"/>
+            <w:insideH w:val="single" w:color="auto" w:sz="4" w:space="0"/>
+            <w:insideV w:val="single" w:color="auto" w:sz="4" w:space="0"/>
+          </w:tblBorders>
+          <w:tblLayout w:type="fixed"/>
+          <w:tblCellMar>
+            <w:top w:w="0" w:type="dxa"/>
+            <w:left w:w="108" w:type="dxa"/>
+            <w:bottom w:w="0" w:type="dxa"/>
+            <w:right w:w="108" w:type="dxa"/>
+          </w:tblCellMar>
+        </w:tblPrEx>
+        <w:tc>
+          <w:tcPr>
+            <w:tcW w:w="512" w:type="dxa"/>
+            <w:vAlign w:val="top"/>
+          </w:tcPr>
+          <w:p>
+            <w:pPr>
+              <w:widowControl w:val="0"/>
+              <w:spacing w:line="360" w:lineRule="auto"/>
+              <w:jc w:val="center"/>
+              <w:rPr>
+                <w:rFonts w:hint="default" w:ascii="Times New Roman" w:hAnsi="Times New Roman" w:cs="Times New Roman"/>
+                <w:sz w:val="24"/>
+                <w:szCs w:val="24"/>
+                <w:vertAlign w:val="baseline"/>
+                <w:lang w:val="en"/>
+              </w:rPr>
+            </w:pPr>
+            <w:r>
+              <w:rPr>
+                <w:rFonts w:hint="default" w:ascii="Times New Roman" w:hAnsi="Times New Roman" w:cs="Times New Roman"/>
+                <w:sz w:val="24"/>
+                <w:szCs w:val="24"/>
+                <w:vertAlign w:val="baseline"/>
+                <w:lang w:val="en"/>
+              </w:rPr>
+              <w:t>5</w:t>
+            </w:r>
+          </w:p>
+        </w:tc>
+        <w:tc>
+          <w:tcPr>
+            <w:tcW w:w="4613" w:type="dxa"/>
+            <w:vAlign w:val="top"/>
+          </w:tcPr>
+          <w:p>
+            <w:pPr>
+              <w:widowControl w:val="0"/>
+              <w:numPr>
+                <w:ilvl w:val="0"/>
+                <w:numId w:val="0"/>
+              </w:numPr>
+              <w:bidi w:val="0"/>
+              <w:spacing w:line="360" w:lineRule="auto"/>
+              <w:jc w:val="both"/>
+              <w:rPr>
+                <w:rFonts w:hint="default" w:ascii="Times New Roman" w:hAnsi="Times New Roman" w:cs="Times New Roman"/>
+                <w:sz w:val="24"/>
+                <w:szCs w:val="24"/>
+                <w:lang w:val="en"/>
+              </w:rPr>
+            </w:pPr>
+            <w:r>
+              <w:rPr>
+                <w:rFonts w:ascii="Times New Roman" w:hAnsi="Times New Roman" w:cs="Times New Roman"/>
+                <w:sz w:val="24"/>
+                <w:szCs w:val="24"/>
+              </w:rPr>
+              <w:t xml:space="preserve">Fitur mengelola data </w:t>
+            </w:r>
+            <w:r>
+              <w:rPr>
+                <w:rFonts w:hint="default" w:ascii="Times New Roman" w:hAnsi="Times New Roman" w:cs="Times New Roman"/>
+                <w:i w:val="0"/>
+                <w:iCs w:val="0"/>
+                <w:sz w:val="24"/>
+                <w:szCs w:val="24"/>
+                <w:lang w:val="en"/>
+              </w:rPr>
+              <w:t xml:space="preserve">unit, fakultas dan prodi </w:t>
+            </w:r>
+            <w:r>
+              <w:rPr>
+                <w:rFonts w:hint="default" w:ascii="Times New Roman" w:hAnsi="Times New Roman" w:cs="Times New Roman"/>
+                <w:sz w:val="24"/>
+                <w:szCs w:val="24"/>
+                <w:lang w:val="en"/>
+              </w:rPr>
+              <w:t>pada aktor Admin.</w:t>
+            </w:r>
+          </w:p>
+        </w:tc>
+        <w:tc>
+          <w:tcPr>
+            <w:tcW w:w="879" w:type="dxa"/>
+            <w:vAlign w:val="center"/>
+          </w:tcPr>
+          <w:p>
+            <w:pPr>
+              <w:widowControl w:val="0"/>
+              <w:spacing w:line="360" w:lineRule="auto"/>
+              <w:jc w:val="center"/>
+              <w:rPr>
+                <w:rFonts w:hint="default" w:ascii="Times New Roman" w:hAnsi="Times New Roman" w:cs="Times New Roman"/>
+                <w:sz w:val="24"/>
+                <w:szCs w:val="24"/>
+                <w:vertAlign w:val="baseline"/>
+                <w:lang w:val="en"/>
+              </w:rPr>
+            </w:pPr>
+            <w:r>
+              <w:rPr>
+                <w:rFonts w:hint="default" w:ascii="Times New Roman" w:hAnsi="Times New Roman" w:cs="Times New Roman"/>
+                <w:i w:val="0"/>
+                <w:iCs w:val="0"/>
+                <w:sz w:val="24"/>
+                <w:szCs w:val="24"/>
+                <w:vertAlign w:val="baseline"/>
+                <w:lang w:val="en"/>
+              </w:rPr>
+              <w:t>2</w:t>
+            </w:r>
+          </w:p>
+        </w:tc>
+        <w:tc>
+          <w:tcPr>
+            <w:tcW w:w="1508" w:type="dxa"/>
+            <w:vAlign w:val="center"/>
+          </w:tcPr>
+          <w:p>
+            <w:pPr>
+              <w:widowControl w:val="0"/>
+              <w:spacing w:line="360" w:lineRule="auto"/>
+              <w:jc w:val="center"/>
+              <w:rPr>
+                <w:rFonts w:hint="default" w:ascii="Times New Roman" w:hAnsi="Times New Roman" w:cs="Times New Roman"/>
+                <w:sz w:val="24"/>
+                <w:szCs w:val="24"/>
+                <w:vertAlign w:val="baseline"/>
+                <w:lang w:val="en"/>
+              </w:rPr>
+            </w:pPr>
+            <w:r>
+              <w:rPr>
+                <w:rFonts w:hint="default" w:ascii="Times New Roman" w:hAnsi="Times New Roman" w:cs="Times New Roman"/>
+                <w:i w:val="0"/>
+                <w:iCs w:val="0"/>
+                <w:sz w:val="24"/>
+                <w:szCs w:val="24"/>
+                <w:vertAlign w:val="baseline"/>
+                <w:lang w:val="en"/>
+              </w:rPr>
+              <w:t>0</w:t>
             </w:r>
           </w:p>
         </w:tc>
@@ -1725,7 +1710,7 @@
         </w:tc>
         <w:tc>
           <w:tcPr>
-            <w:tcW w:w="1200" w:type="dxa"/>
+            <w:tcW w:w="879" w:type="dxa"/>
             <w:vAlign w:val="center"/>
           </w:tcPr>
           <w:p>
@@ -1744,20 +1729,20 @@
             <w:r>
               <w:rPr>
                 <w:rFonts w:hint="default" w:ascii="Times New Roman" w:hAnsi="Times New Roman" w:cs="Times New Roman"/>
-                <w:i/>
-                <w:iCs/>
-                <w:sz w:val="24"/>
-                <w:szCs w:val="24"/>
-                <w:vertAlign w:val="baseline"/>
-                <w:lang w:val="en"/>
-              </w:rPr>
-              <w:t>Pass</w:t>
-            </w:r>
-          </w:p>
-        </w:tc>
-        <w:tc>
-          <w:tcPr>
-            <w:tcW w:w="1187" w:type="dxa"/>
+                <w:i w:val="0"/>
+                <w:iCs w:val="0"/>
+                <w:sz w:val="24"/>
+                <w:szCs w:val="24"/>
+                <w:vertAlign w:val="baseline"/>
+                <w:lang w:val="en"/>
+              </w:rPr>
+              <w:t>2</w:t>
+            </w:r>
+          </w:p>
+        </w:tc>
+        <w:tc>
+          <w:tcPr>
+            <w:tcW w:w="1508" w:type="dxa"/>
             <w:vAlign w:val="center"/>
           </w:tcPr>
           <w:p>
@@ -1776,14 +1761,14 @@
             <w:r>
               <w:rPr>
                 <w:rFonts w:hint="default" w:ascii="Times New Roman" w:hAnsi="Times New Roman" w:cs="Times New Roman"/>
-                <w:i/>
-                <w:iCs/>
-                <w:sz w:val="24"/>
-                <w:szCs w:val="24"/>
-                <w:vertAlign w:val="baseline"/>
-                <w:lang w:val="en"/>
-              </w:rPr>
-              <w:t>Pass</w:t>
+                <w:i w:val="0"/>
+                <w:iCs w:val="0"/>
+                <w:sz w:val="24"/>
+                <w:szCs w:val="24"/>
+                <w:vertAlign w:val="baseline"/>
+                <w:lang w:val="en"/>
+              </w:rPr>
+              <w:t>0</w:t>
             </w:r>
           </w:p>
         </w:tc>
@@ -1879,7 +1864,7 @@
         </w:tc>
         <w:tc>
           <w:tcPr>
-            <w:tcW w:w="1200" w:type="dxa"/>
+            <w:tcW w:w="879" w:type="dxa"/>
             <w:vAlign w:val="center"/>
           </w:tcPr>
           <w:p>
@@ -1898,20 +1883,20 @@
             <w:r>
               <w:rPr>
                 <w:rFonts w:hint="default" w:ascii="Times New Roman" w:hAnsi="Times New Roman" w:cs="Times New Roman"/>
-                <w:i/>
-                <w:iCs/>
-                <w:sz w:val="24"/>
-                <w:szCs w:val="24"/>
-                <w:vertAlign w:val="baseline"/>
-                <w:lang w:val="en"/>
-              </w:rPr>
-              <w:t>Pass</w:t>
-            </w:r>
-          </w:p>
-        </w:tc>
-        <w:tc>
-          <w:tcPr>
-            <w:tcW w:w="1187" w:type="dxa"/>
+                <w:i w:val="0"/>
+                <w:iCs w:val="0"/>
+                <w:sz w:val="24"/>
+                <w:szCs w:val="24"/>
+                <w:vertAlign w:val="baseline"/>
+                <w:lang w:val="en"/>
+              </w:rPr>
+              <w:t>2</w:t>
+            </w:r>
+          </w:p>
+        </w:tc>
+        <w:tc>
+          <w:tcPr>
+            <w:tcW w:w="1508" w:type="dxa"/>
             <w:vAlign w:val="center"/>
           </w:tcPr>
           <w:p>
@@ -1930,14 +1915,14 @@
             <w:r>
               <w:rPr>
                 <w:rFonts w:hint="default" w:ascii="Times New Roman" w:hAnsi="Times New Roman" w:cs="Times New Roman"/>
-                <w:i/>
-                <w:iCs/>
-                <w:sz w:val="24"/>
-                <w:szCs w:val="24"/>
-                <w:vertAlign w:val="baseline"/>
-                <w:lang w:val="en"/>
-              </w:rPr>
-              <w:t>Pass</w:t>
+                <w:i w:val="0"/>
+                <w:iCs w:val="0"/>
+                <w:sz w:val="24"/>
+                <w:szCs w:val="24"/>
+                <w:vertAlign w:val="baseline"/>
+                <w:lang w:val="en"/>
+              </w:rPr>
+              <w:t>0</w:t>
             </w:r>
           </w:p>
         </w:tc>
@@ -2033,7 +2018,7 @@
         </w:tc>
         <w:tc>
           <w:tcPr>
-            <w:tcW w:w="1200" w:type="dxa"/>
+            <w:tcW w:w="879" w:type="dxa"/>
             <w:vAlign w:val="center"/>
           </w:tcPr>
           <w:p>
@@ -2052,20 +2037,20 @@
             <w:r>
               <w:rPr>
                 <w:rFonts w:hint="default" w:ascii="Times New Roman" w:hAnsi="Times New Roman" w:cs="Times New Roman"/>
-                <w:i/>
-                <w:iCs/>
-                <w:sz w:val="24"/>
-                <w:szCs w:val="24"/>
-                <w:vertAlign w:val="baseline"/>
-                <w:lang w:val="en"/>
-              </w:rPr>
-              <w:t>Pass</w:t>
-            </w:r>
-          </w:p>
-        </w:tc>
-        <w:tc>
-          <w:tcPr>
-            <w:tcW w:w="1187" w:type="dxa"/>
+                <w:i w:val="0"/>
+                <w:iCs w:val="0"/>
+                <w:sz w:val="24"/>
+                <w:szCs w:val="24"/>
+                <w:vertAlign w:val="baseline"/>
+                <w:lang w:val="en"/>
+              </w:rPr>
+              <w:t>2</w:t>
+            </w:r>
+          </w:p>
+        </w:tc>
+        <w:tc>
+          <w:tcPr>
+            <w:tcW w:w="1508" w:type="dxa"/>
             <w:vAlign w:val="center"/>
           </w:tcPr>
           <w:p>
@@ -2084,14 +2069,14 @@
             <w:r>
               <w:rPr>
                 <w:rFonts w:hint="default" w:ascii="Times New Roman" w:hAnsi="Times New Roman" w:cs="Times New Roman"/>
-                <w:i/>
-                <w:iCs/>
-                <w:sz w:val="24"/>
-                <w:szCs w:val="24"/>
-                <w:vertAlign w:val="baseline"/>
-                <w:lang w:val="en"/>
-              </w:rPr>
-              <w:t>Pass</w:t>
+                <w:i w:val="0"/>
+                <w:iCs w:val="0"/>
+                <w:sz w:val="24"/>
+                <w:szCs w:val="24"/>
+                <w:vertAlign w:val="baseline"/>
+                <w:lang w:val="en"/>
+              </w:rPr>
+              <w:t>0</w:t>
             </w:r>
           </w:p>
         </w:tc>
@@ -2206,7 +2191,7 @@
         </w:tc>
         <w:tc>
           <w:tcPr>
-            <w:tcW w:w="1200" w:type="dxa"/>
+            <w:tcW w:w="879" w:type="dxa"/>
             <w:vAlign w:val="center"/>
           </w:tcPr>
           <w:p>
@@ -2225,20 +2210,20 @@
             <w:r>
               <w:rPr>
                 <w:rFonts w:hint="default" w:ascii="Times New Roman" w:hAnsi="Times New Roman" w:cs="Times New Roman"/>
-                <w:i/>
-                <w:iCs/>
-                <w:sz w:val="24"/>
-                <w:szCs w:val="24"/>
-                <w:vertAlign w:val="baseline"/>
-                <w:lang w:val="en"/>
-              </w:rPr>
-              <w:t>Pass</w:t>
-            </w:r>
-          </w:p>
-        </w:tc>
-        <w:tc>
-          <w:tcPr>
-            <w:tcW w:w="1187" w:type="dxa"/>
+                <w:i w:val="0"/>
+                <w:iCs w:val="0"/>
+                <w:sz w:val="24"/>
+                <w:szCs w:val="24"/>
+                <w:vertAlign w:val="baseline"/>
+                <w:lang w:val="en"/>
+              </w:rPr>
+              <w:t>2</w:t>
+            </w:r>
+          </w:p>
+        </w:tc>
+        <w:tc>
+          <w:tcPr>
+            <w:tcW w:w="1508" w:type="dxa"/>
             <w:vAlign w:val="center"/>
           </w:tcPr>
           <w:p>
@@ -2257,14 +2242,14 @@
             <w:r>
               <w:rPr>
                 <w:rFonts w:hint="default" w:ascii="Times New Roman" w:hAnsi="Times New Roman" w:cs="Times New Roman"/>
-                <w:i/>
-                <w:iCs/>
-                <w:sz w:val="24"/>
-                <w:szCs w:val="24"/>
-                <w:vertAlign w:val="baseline"/>
-                <w:lang w:val="en"/>
-              </w:rPr>
-              <w:t>Pass</w:t>
+                <w:i w:val="0"/>
+                <w:iCs w:val="0"/>
+                <w:sz w:val="24"/>
+                <w:szCs w:val="24"/>
+                <w:vertAlign w:val="baseline"/>
+                <w:lang w:val="en"/>
+              </w:rPr>
+              <w:t>0</w:t>
             </w:r>
           </w:p>
         </w:tc>
@@ -2360,7 +2345,7 @@
         </w:tc>
         <w:tc>
           <w:tcPr>
-            <w:tcW w:w="1200" w:type="dxa"/>
+            <w:tcW w:w="879" w:type="dxa"/>
             <w:vAlign w:val="center"/>
           </w:tcPr>
           <w:p>
@@ -2381,20 +2366,20 @@
             <w:r>
               <w:rPr>
                 <w:rFonts w:hint="default" w:ascii="Times New Roman" w:hAnsi="Times New Roman" w:cs="Times New Roman"/>
-                <w:i/>
-                <w:iCs/>
-                <w:sz w:val="24"/>
-                <w:szCs w:val="24"/>
-                <w:vertAlign w:val="baseline"/>
-                <w:lang w:val="en"/>
-              </w:rPr>
-              <w:t>Pass</w:t>
-            </w:r>
-          </w:p>
-        </w:tc>
-        <w:tc>
-          <w:tcPr>
-            <w:tcW w:w="1187" w:type="dxa"/>
+                <w:i w:val="0"/>
+                <w:iCs w:val="0"/>
+                <w:sz w:val="24"/>
+                <w:szCs w:val="24"/>
+                <w:vertAlign w:val="baseline"/>
+                <w:lang w:val="en"/>
+              </w:rPr>
+              <w:t>2</w:t>
+            </w:r>
+          </w:p>
+        </w:tc>
+        <w:tc>
+          <w:tcPr>
+            <w:tcW w:w="1508" w:type="dxa"/>
             <w:vAlign w:val="center"/>
           </w:tcPr>
           <w:p>
@@ -2413,14 +2398,14 @@
             <w:r>
               <w:rPr>
                 <w:rFonts w:hint="default" w:ascii="Times New Roman" w:hAnsi="Times New Roman" w:cs="Times New Roman"/>
-                <w:i/>
-                <w:iCs/>
-                <w:sz w:val="24"/>
-                <w:szCs w:val="24"/>
-                <w:vertAlign w:val="baseline"/>
-                <w:lang w:val="en"/>
-              </w:rPr>
-              <w:t>Pass</w:t>
+                <w:i w:val="0"/>
+                <w:iCs w:val="0"/>
+                <w:sz w:val="24"/>
+                <w:szCs w:val="24"/>
+                <w:vertAlign w:val="baseline"/>
+                <w:lang w:val="en"/>
+              </w:rPr>
+              <w:t>0</w:t>
             </w:r>
           </w:p>
         </w:tc>
@@ -2553,7 +2538,7 @@
         </w:tc>
         <w:tc>
           <w:tcPr>
-            <w:tcW w:w="1200" w:type="dxa"/>
+            <w:tcW w:w="879" w:type="dxa"/>
             <w:vAlign w:val="center"/>
           </w:tcPr>
           <w:p>
@@ -2574,20 +2559,20 @@
             <w:r>
               <w:rPr>
                 <w:rFonts w:hint="default" w:ascii="Times New Roman" w:hAnsi="Times New Roman" w:cs="Times New Roman"/>
-                <w:i/>
-                <w:iCs/>
-                <w:sz w:val="24"/>
-                <w:szCs w:val="24"/>
-                <w:vertAlign w:val="baseline"/>
-                <w:lang w:val="en"/>
-              </w:rPr>
-              <w:t>Pass</w:t>
-            </w:r>
-          </w:p>
-        </w:tc>
-        <w:tc>
-          <w:tcPr>
-            <w:tcW w:w="1187" w:type="dxa"/>
+                <w:i w:val="0"/>
+                <w:iCs w:val="0"/>
+                <w:sz w:val="24"/>
+                <w:szCs w:val="24"/>
+                <w:vertAlign w:val="baseline"/>
+                <w:lang w:val="en"/>
+              </w:rPr>
+              <w:t>2</w:t>
+            </w:r>
+          </w:p>
+        </w:tc>
+        <w:tc>
+          <w:tcPr>
+            <w:tcW w:w="1508" w:type="dxa"/>
             <w:vAlign w:val="center"/>
           </w:tcPr>
           <w:p>
@@ -2606,14 +2591,14 @@
             <w:r>
               <w:rPr>
                 <w:rFonts w:hint="default" w:ascii="Times New Roman" w:hAnsi="Times New Roman" w:cs="Times New Roman"/>
-                <w:i/>
-                <w:iCs/>
-                <w:sz w:val="24"/>
-                <w:szCs w:val="24"/>
-                <w:vertAlign w:val="baseline"/>
-                <w:lang w:val="en"/>
-              </w:rPr>
-              <w:t>Pass</w:t>
+                <w:i w:val="0"/>
+                <w:iCs w:val="0"/>
+                <w:sz w:val="24"/>
+                <w:szCs w:val="24"/>
+                <w:vertAlign w:val="baseline"/>
+                <w:lang w:val="en"/>
+              </w:rPr>
+              <w:t>0</w:t>
             </w:r>
           </w:p>
         </w:tc>
@@ -2701,7 +2686,7 @@
         </w:tc>
         <w:tc>
           <w:tcPr>
-            <w:tcW w:w="1200" w:type="dxa"/>
+            <w:tcW w:w="879" w:type="dxa"/>
             <w:vAlign w:val="center"/>
           </w:tcPr>
           <w:p>
@@ -2722,20 +2707,20 @@
             <w:r>
               <w:rPr>
                 <w:rFonts w:hint="default" w:ascii="Times New Roman" w:hAnsi="Times New Roman" w:cs="Times New Roman"/>
-                <w:i/>
-                <w:iCs/>
-                <w:sz w:val="24"/>
-                <w:szCs w:val="24"/>
-                <w:vertAlign w:val="baseline"/>
-                <w:lang w:val="en"/>
-              </w:rPr>
-              <w:t>Pass</w:t>
-            </w:r>
-          </w:p>
-        </w:tc>
-        <w:tc>
-          <w:tcPr>
-            <w:tcW w:w="1187" w:type="dxa"/>
+                <w:i w:val="0"/>
+                <w:iCs w:val="0"/>
+                <w:sz w:val="24"/>
+                <w:szCs w:val="24"/>
+                <w:vertAlign w:val="baseline"/>
+                <w:lang w:val="en"/>
+              </w:rPr>
+              <w:t>2</w:t>
+            </w:r>
+          </w:p>
+        </w:tc>
+        <w:tc>
+          <w:tcPr>
+            <w:tcW w:w="1508" w:type="dxa"/>
             <w:vAlign w:val="center"/>
           </w:tcPr>
           <w:p>
@@ -2754,14 +2739,14 @@
             <w:r>
               <w:rPr>
                 <w:rFonts w:hint="default" w:ascii="Times New Roman" w:hAnsi="Times New Roman" w:cs="Times New Roman"/>
-                <w:i/>
-                <w:iCs/>
-                <w:sz w:val="24"/>
-                <w:szCs w:val="24"/>
-                <w:vertAlign w:val="baseline"/>
-                <w:lang w:val="en"/>
-              </w:rPr>
-              <w:t>Pass</w:t>
+                <w:i w:val="0"/>
+                <w:iCs w:val="0"/>
+                <w:sz w:val="24"/>
+                <w:szCs w:val="24"/>
+                <w:vertAlign w:val="baseline"/>
+                <w:lang w:val="en"/>
+              </w:rPr>
+              <w:t>0</w:t>
             </w:r>
           </w:p>
         </w:tc>
@@ -2874,7 +2859,7 @@
         </w:tc>
         <w:tc>
           <w:tcPr>
-            <w:tcW w:w="1200" w:type="dxa"/>
+            <w:tcW w:w="879" w:type="dxa"/>
             <w:vAlign w:val="center"/>
           </w:tcPr>
           <w:p>
@@ -2895,20 +2880,20 @@
             <w:r>
               <w:rPr>
                 <w:rFonts w:hint="default" w:ascii="Times New Roman" w:hAnsi="Times New Roman" w:cs="Times New Roman"/>
-                <w:i/>
-                <w:iCs/>
-                <w:sz w:val="24"/>
-                <w:szCs w:val="24"/>
-                <w:vertAlign w:val="baseline"/>
-                <w:lang w:val="en"/>
-              </w:rPr>
-              <w:t>Pass</w:t>
-            </w:r>
-          </w:p>
-        </w:tc>
-        <w:tc>
-          <w:tcPr>
-            <w:tcW w:w="1187" w:type="dxa"/>
+                <w:i w:val="0"/>
+                <w:iCs w:val="0"/>
+                <w:sz w:val="24"/>
+                <w:szCs w:val="24"/>
+                <w:vertAlign w:val="baseline"/>
+                <w:lang w:val="en"/>
+              </w:rPr>
+              <w:t>2</w:t>
+            </w:r>
+          </w:p>
+        </w:tc>
+        <w:tc>
+          <w:tcPr>
+            <w:tcW w:w="1508" w:type="dxa"/>
             <w:vAlign w:val="center"/>
           </w:tcPr>
           <w:p>
@@ -2927,14 +2912,14 @@
             <w:r>
               <w:rPr>
                 <w:rFonts w:hint="default" w:ascii="Times New Roman" w:hAnsi="Times New Roman" w:cs="Times New Roman"/>
-                <w:i/>
-                <w:iCs/>
-                <w:sz w:val="24"/>
-                <w:szCs w:val="24"/>
-                <w:vertAlign w:val="baseline"/>
-                <w:lang w:val="en"/>
-              </w:rPr>
-              <w:t>Pass</w:t>
+                <w:i w:val="0"/>
+                <w:iCs w:val="0"/>
+                <w:sz w:val="24"/>
+                <w:szCs w:val="24"/>
+                <w:vertAlign w:val="baseline"/>
+                <w:lang w:val="en"/>
+              </w:rPr>
+              <w:t>0</w:t>
             </w:r>
           </w:p>
         </w:tc>
@@ -3022,7 +3007,7 @@
         </w:tc>
         <w:tc>
           <w:tcPr>
-            <w:tcW w:w="1200" w:type="dxa"/>
+            <w:tcW w:w="879" w:type="dxa"/>
             <w:vAlign w:val="center"/>
           </w:tcPr>
           <w:p>
@@ -3043,20 +3028,20 @@
             <w:r>
               <w:rPr>
                 <w:rFonts w:hint="default" w:ascii="Times New Roman" w:hAnsi="Times New Roman" w:cs="Times New Roman"/>
-                <w:i/>
-                <w:iCs/>
-                <w:sz w:val="24"/>
-                <w:szCs w:val="24"/>
-                <w:vertAlign w:val="baseline"/>
-                <w:lang w:val="en"/>
-              </w:rPr>
-              <w:t>Pass</w:t>
-            </w:r>
-          </w:p>
-        </w:tc>
-        <w:tc>
-          <w:tcPr>
-            <w:tcW w:w="1187" w:type="dxa"/>
+                <w:i w:val="0"/>
+                <w:iCs w:val="0"/>
+                <w:sz w:val="24"/>
+                <w:szCs w:val="24"/>
+                <w:vertAlign w:val="baseline"/>
+                <w:lang w:val="en"/>
+              </w:rPr>
+              <w:t>2</w:t>
+            </w:r>
+          </w:p>
+        </w:tc>
+        <w:tc>
+          <w:tcPr>
+            <w:tcW w:w="1508" w:type="dxa"/>
             <w:vAlign w:val="center"/>
           </w:tcPr>
           <w:p>
@@ -3075,14 +3060,14 @@
             <w:r>
               <w:rPr>
                 <w:rFonts w:hint="default" w:ascii="Times New Roman" w:hAnsi="Times New Roman" w:cs="Times New Roman"/>
-                <w:i/>
-                <w:iCs/>
-                <w:sz w:val="24"/>
-                <w:szCs w:val="24"/>
-                <w:vertAlign w:val="baseline"/>
-                <w:lang w:val="en"/>
-              </w:rPr>
-              <w:t>Pass</w:t>
+                <w:i w:val="0"/>
+                <w:iCs w:val="0"/>
+                <w:sz w:val="24"/>
+                <w:szCs w:val="24"/>
+                <w:vertAlign w:val="baseline"/>
+                <w:lang w:val="en"/>
+              </w:rPr>
+              <w:t>0</w:t>
             </w:r>
           </w:p>
         </w:tc>
@@ -3170,7 +3155,7 @@
         </w:tc>
         <w:tc>
           <w:tcPr>
-            <w:tcW w:w="1200" w:type="dxa"/>
+            <w:tcW w:w="879" w:type="dxa"/>
             <w:vAlign w:val="center"/>
           </w:tcPr>
           <w:p>
@@ -3191,20 +3176,20 @@
             <w:r>
               <w:rPr>
                 <w:rFonts w:hint="default" w:ascii="Times New Roman" w:hAnsi="Times New Roman" w:cs="Times New Roman"/>
-                <w:i/>
-                <w:iCs/>
-                <w:sz w:val="24"/>
-                <w:szCs w:val="24"/>
-                <w:vertAlign w:val="baseline"/>
-                <w:lang w:val="en"/>
-              </w:rPr>
-              <w:t>Pass</w:t>
-            </w:r>
-          </w:p>
-        </w:tc>
-        <w:tc>
-          <w:tcPr>
-            <w:tcW w:w="1187" w:type="dxa"/>
+                <w:i w:val="0"/>
+                <w:iCs w:val="0"/>
+                <w:sz w:val="24"/>
+                <w:szCs w:val="24"/>
+                <w:vertAlign w:val="baseline"/>
+                <w:lang w:val="en"/>
+              </w:rPr>
+              <w:t>2</w:t>
+            </w:r>
+          </w:p>
+        </w:tc>
+        <w:tc>
+          <w:tcPr>
+            <w:tcW w:w="1508" w:type="dxa"/>
             <w:vAlign w:val="center"/>
           </w:tcPr>
           <w:p>
@@ -3223,14 +3208,14 @@
             <w:r>
               <w:rPr>
                 <w:rFonts w:hint="default" w:ascii="Times New Roman" w:hAnsi="Times New Roman" w:cs="Times New Roman"/>
-                <w:i/>
-                <w:iCs/>
-                <w:sz w:val="24"/>
-                <w:szCs w:val="24"/>
-                <w:vertAlign w:val="baseline"/>
-                <w:lang w:val="en"/>
-              </w:rPr>
-              <w:t>Pass</w:t>
+                <w:i w:val="0"/>
+                <w:iCs w:val="0"/>
+                <w:sz w:val="24"/>
+                <w:szCs w:val="24"/>
+                <w:vertAlign w:val="baseline"/>
+                <w:lang w:val="en"/>
+              </w:rPr>
+              <w:t>0</w:t>
             </w:r>
           </w:p>
         </w:tc>
@@ -3360,7 +3345,7 @@
         </w:tc>
         <w:tc>
           <w:tcPr>
-            <w:tcW w:w="1200" w:type="dxa"/>
+            <w:tcW w:w="879" w:type="dxa"/>
             <w:vAlign w:val="center"/>
           </w:tcPr>
           <w:p>
@@ -3381,20 +3366,20 @@
             <w:r>
               <w:rPr>
                 <w:rFonts w:hint="default" w:ascii="Times New Roman" w:hAnsi="Times New Roman" w:cs="Times New Roman"/>
-                <w:i/>
-                <w:iCs/>
-                <w:sz w:val="24"/>
-                <w:szCs w:val="24"/>
-                <w:vertAlign w:val="baseline"/>
-                <w:lang w:val="en"/>
-              </w:rPr>
-              <w:t>Pass</w:t>
-            </w:r>
-          </w:p>
-        </w:tc>
-        <w:tc>
-          <w:tcPr>
-            <w:tcW w:w="1187" w:type="dxa"/>
+                <w:i w:val="0"/>
+                <w:iCs w:val="0"/>
+                <w:sz w:val="24"/>
+                <w:szCs w:val="24"/>
+                <w:vertAlign w:val="baseline"/>
+                <w:lang w:val="en"/>
+              </w:rPr>
+              <w:t>2</w:t>
+            </w:r>
+          </w:p>
+        </w:tc>
+        <w:tc>
+          <w:tcPr>
+            <w:tcW w:w="1508" w:type="dxa"/>
             <w:vAlign w:val="center"/>
           </w:tcPr>
           <w:p>
@@ -3413,14 +3398,14 @@
             <w:r>
               <w:rPr>
                 <w:rFonts w:hint="default" w:ascii="Times New Roman" w:hAnsi="Times New Roman" w:cs="Times New Roman"/>
-                <w:i/>
-                <w:iCs/>
-                <w:sz w:val="24"/>
-                <w:szCs w:val="24"/>
-                <w:vertAlign w:val="baseline"/>
-                <w:lang w:val="en"/>
-              </w:rPr>
-              <w:t>Pass</w:t>
+                <w:i w:val="0"/>
+                <w:iCs w:val="0"/>
+                <w:sz w:val="24"/>
+                <w:szCs w:val="24"/>
+                <w:vertAlign w:val="baseline"/>
+                <w:lang w:val="en"/>
+              </w:rPr>
+              <w:t>0</w:t>
             </w:r>
           </w:p>
         </w:tc>
@@ -3552,7 +3537,7 @@
         </w:tc>
         <w:tc>
           <w:tcPr>
-            <w:tcW w:w="1200" w:type="dxa"/>
+            <w:tcW w:w="879" w:type="dxa"/>
             <w:vAlign w:val="center"/>
           </w:tcPr>
           <w:p>
@@ -3573,20 +3558,20 @@
             <w:r>
               <w:rPr>
                 <w:rFonts w:hint="default" w:ascii="Times New Roman" w:hAnsi="Times New Roman" w:cs="Times New Roman"/>
-                <w:i/>
-                <w:iCs/>
-                <w:sz w:val="24"/>
-                <w:szCs w:val="24"/>
-                <w:vertAlign w:val="baseline"/>
-                <w:lang w:val="en"/>
-              </w:rPr>
-              <w:t>Pass</w:t>
-            </w:r>
-          </w:p>
-        </w:tc>
-        <w:tc>
-          <w:tcPr>
-            <w:tcW w:w="1187" w:type="dxa"/>
+                <w:i w:val="0"/>
+                <w:iCs w:val="0"/>
+                <w:sz w:val="24"/>
+                <w:szCs w:val="24"/>
+                <w:vertAlign w:val="baseline"/>
+                <w:lang w:val="en"/>
+              </w:rPr>
+              <w:t>2</w:t>
+            </w:r>
+          </w:p>
+        </w:tc>
+        <w:tc>
+          <w:tcPr>
+            <w:tcW w:w="1508" w:type="dxa"/>
             <w:vAlign w:val="center"/>
           </w:tcPr>
           <w:p>
@@ -3605,14 +3590,14 @@
             <w:r>
               <w:rPr>
                 <w:rFonts w:hint="default" w:ascii="Times New Roman" w:hAnsi="Times New Roman" w:cs="Times New Roman"/>
-                <w:i/>
-                <w:iCs/>
-                <w:sz w:val="24"/>
-                <w:szCs w:val="24"/>
-                <w:vertAlign w:val="baseline"/>
-                <w:lang w:val="en"/>
-              </w:rPr>
-              <w:t>Pass</w:t>
+                <w:i w:val="0"/>
+                <w:iCs w:val="0"/>
+                <w:sz w:val="24"/>
+                <w:szCs w:val="24"/>
+                <w:vertAlign w:val="baseline"/>
+                <w:lang w:val="en"/>
+              </w:rPr>
+              <w:t>0</w:t>
             </w:r>
           </w:p>
         </w:tc>
@@ -3727,7 +3712,7 @@
         </w:tc>
         <w:tc>
           <w:tcPr>
-            <w:tcW w:w="1200" w:type="dxa"/>
+            <w:tcW w:w="879" w:type="dxa"/>
             <w:vAlign w:val="center"/>
           </w:tcPr>
           <w:p>
@@ -3748,20 +3733,20 @@
             <w:r>
               <w:rPr>
                 <w:rFonts w:hint="default" w:ascii="Times New Roman" w:hAnsi="Times New Roman" w:cs="Times New Roman"/>
-                <w:i/>
-                <w:iCs/>
-                <w:sz w:val="24"/>
-                <w:szCs w:val="24"/>
-                <w:vertAlign w:val="baseline"/>
-                <w:lang w:val="en"/>
-              </w:rPr>
-              <w:t>Pass</w:t>
-            </w:r>
-          </w:p>
-        </w:tc>
-        <w:tc>
-          <w:tcPr>
-            <w:tcW w:w="1187" w:type="dxa"/>
+                <w:i w:val="0"/>
+                <w:iCs w:val="0"/>
+                <w:sz w:val="24"/>
+                <w:szCs w:val="24"/>
+                <w:vertAlign w:val="baseline"/>
+                <w:lang w:val="en"/>
+              </w:rPr>
+              <w:t>2</w:t>
+            </w:r>
+          </w:p>
+        </w:tc>
+        <w:tc>
+          <w:tcPr>
+            <w:tcW w:w="1508" w:type="dxa"/>
             <w:vAlign w:val="center"/>
           </w:tcPr>
           <w:p>
@@ -3780,14 +3765,14 @@
             <w:r>
               <w:rPr>
                 <w:rFonts w:hint="default" w:ascii="Times New Roman" w:hAnsi="Times New Roman" w:cs="Times New Roman"/>
-                <w:i/>
-                <w:iCs/>
-                <w:sz w:val="24"/>
-                <w:szCs w:val="24"/>
-                <w:vertAlign w:val="baseline"/>
-                <w:lang w:val="en"/>
-              </w:rPr>
-              <w:t>Pass</w:t>
+                <w:i w:val="0"/>
+                <w:iCs w:val="0"/>
+                <w:sz w:val="24"/>
+                <w:szCs w:val="24"/>
+                <w:vertAlign w:val="baseline"/>
+                <w:lang w:val="en"/>
+              </w:rPr>
+              <w:t>0</w:t>
             </w:r>
           </w:p>
         </w:tc>
@@ -3878,7 +3863,7 @@
         </w:tc>
         <w:tc>
           <w:tcPr>
-            <w:tcW w:w="1200" w:type="dxa"/>
+            <w:tcW w:w="879" w:type="dxa"/>
             <w:vAlign w:val="center"/>
           </w:tcPr>
           <w:p>
@@ -3899,20 +3884,20 @@
             <w:r>
               <w:rPr>
                 <w:rFonts w:hint="default" w:ascii="Times New Roman" w:hAnsi="Times New Roman" w:cs="Times New Roman"/>
-                <w:i/>
-                <w:iCs/>
-                <w:sz w:val="24"/>
-                <w:szCs w:val="24"/>
-                <w:vertAlign w:val="baseline"/>
-                <w:lang w:val="en"/>
-              </w:rPr>
-              <w:t>Pass</w:t>
-            </w:r>
-          </w:p>
-        </w:tc>
-        <w:tc>
-          <w:tcPr>
-            <w:tcW w:w="1187" w:type="dxa"/>
+                <w:i w:val="0"/>
+                <w:iCs w:val="0"/>
+                <w:sz w:val="24"/>
+                <w:szCs w:val="24"/>
+                <w:vertAlign w:val="baseline"/>
+                <w:lang w:val="en"/>
+              </w:rPr>
+              <w:t>2</w:t>
+            </w:r>
+          </w:p>
+        </w:tc>
+        <w:tc>
+          <w:tcPr>
+            <w:tcW w:w="1508" w:type="dxa"/>
             <w:vAlign w:val="center"/>
           </w:tcPr>
           <w:p>
@@ -3931,14 +3916,14 @@
             <w:r>
               <w:rPr>
                 <w:rFonts w:hint="default" w:ascii="Times New Roman" w:hAnsi="Times New Roman" w:cs="Times New Roman"/>
-                <w:i/>
-                <w:iCs/>
-                <w:sz w:val="24"/>
-                <w:szCs w:val="24"/>
-                <w:vertAlign w:val="baseline"/>
-                <w:lang w:val="en"/>
-              </w:rPr>
-              <w:t>Pass</w:t>
+                <w:i w:val="0"/>
+                <w:iCs w:val="0"/>
+                <w:sz w:val="24"/>
+                <w:szCs w:val="24"/>
+                <w:vertAlign w:val="baseline"/>
+                <w:lang w:val="en"/>
+              </w:rPr>
+              <w:t>0</w:t>
             </w:r>
           </w:p>
         </w:tc>
@@ -4054,7 +4039,7 @@
         </w:tc>
         <w:tc>
           <w:tcPr>
-            <w:tcW w:w="1200" w:type="dxa"/>
+            <w:tcW w:w="879" w:type="dxa"/>
             <w:vAlign w:val="center"/>
           </w:tcPr>
           <w:p>
@@ -4075,20 +4060,20 @@
             <w:r>
               <w:rPr>
                 <w:rFonts w:hint="default" w:ascii="Times New Roman" w:hAnsi="Times New Roman" w:cs="Times New Roman"/>
-                <w:i/>
-                <w:iCs/>
-                <w:sz w:val="24"/>
-                <w:szCs w:val="24"/>
-                <w:vertAlign w:val="baseline"/>
-                <w:lang w:val="en"/>
-              </w:rPr>
-              <w:t>Pass</w:t>
-            </w:r>
-          </w:p>
-        </w:tc>
-        <w:tc>
-          <w:tcPr>
-            <w:tcW w:w="1187" w:type="dxa"/>
+                <w:i w:val="0"/>
+                <w:iCs w:val="0"/>
+                <w:sz w:val="24"/>
+                <w:szCs w:val="24"/>
+                <w:vertAlign w:val="baseline"/>
+                <w:lang w:val="en"/>
+              </w:rPr>
+              <w:t>2</w:t>
+            </w:r>
+          </w:p>
+        </w:tc>
+        <w:tc>
+          <w:tcPr>
+            <w:tcW w:w="1508" w:type="dxa"/>
             <w:vAlign w:val="center"/>
           </w:tcPr>
           <w:p>
@@ -4107,14 +4092,14 @@
             <w:r>
               <w:rPr>
                 <w:rFonts w:hint="default" w:ascii="Times New Roman" w:hAnsi="Times New Roman" w:cs="Times New Roman"/>
-                <w:i/>
-                <w:iCs/>
-                <w:sz w:val="24"/>
-                <w:szCs w:val="24"/>
-                <w:vertAlign w:val="baseline"/>
-                <w:lang w:val="en"/>
-              </w:rPr>
-              <w:t>Pass</w:t>
+                <w:i w:val="0"/>
+                <w:iCs w:val="0"/>
+                <w:sz w:val="24"/>
+                <w:szCs w:val="24"/>
+                <w:vertAlign w:val="baseline"/>
+                <w:lang w:val="en"/>
+              </w:rPr>
+              <w:t>0</w:t>
             </w:r>
           </w:p>
         </w:tc>
@@ -4230,7 +4215,7 @@
         </w:tc>
         <w:tc>
           <w:tcPr>
-            <w:tcW w:w="1200" w:type="dxa"/>
+            <w:tcW w:w="879" w:type="dxa"/>
             <w:vAlign w:val="center"/>
           </w:tcPr>
           <w:p>
@@ -4251,20 +4236,20 @@
             <w:r>
               <w:rPr>
                 <w:rFonts w:hint="default" w:ascii="Times New Roman" w:hAnsi="Times New Roman" w:cs="Times New Roman"/>
-                <w:i/>
-                <w:iCs/>
-                <w:sz w:val="24"/>
-                <w:szCs w:val="24"/>
-                <w:vertAlign w:val="baseline"/>
-                <w:lang w:val="en"/>
-              </w:rPr>
-              <w:t>Pass</w:t>
-            </w:r>
-          </w:p>
-        </w:tc>
-        <w:tc>
-          <w:tcPr>
-            <w:tcW w:w="1187" w:type="dxa"/>
+                <w:i w:val="0"/>
+                <w:iCs w:val="0"/>
+                <w:sz w:val="24"/>
+                <w:szCs w:val="24"/>
+                <w:vertAlign w:val="baseline"/>
+                <w:lang w:val="en"/>
+              </w:rPr>
+              <w:t>2</w:t>
+            </w:r>
+          </w:p>
+        </w:tc>
+        <w:tc>
+          <w:tcPr>
+            <w:tcW w:w="1508" w:type="dxa"/>
             <w:vAlign w:val="center"/>
           </w:tcPr>
           <w:p>
@@ -4283,14 +4268,14 @@
             <w:r>
               <w:rPr>
                 <w:rFonts w:hint="default" w:ascii="Times New Roman" w:hAnsi="Times New Roman" w:cs="Times New Roman"/>
-                <w:i/>
-                <w:iCs/>
-                <w:sz w:val="24"/>
-                <w:szCs w:val="24"/>
-                <w:vertAlign w:val="baseline"/>
-                <w:lang w:val="en"/>
-              </w:rPr>
-              <w:t>Pass</w:t>
+                <w:i w:val="0"/>
+                <w:iCs w:val="0"/>
+                <w:sz w:val="24"/>
+                <w:szCs w:val="24"/>
+                <w:vertAlign w:val="baseline"/>
+                <w:lang w:val="en"/>
+              </w:rPr>
+              <w:t>0</w:t>
             </w:r>
           </w:p>
         </w:tc>
@@ -4381,7 +4366,7 @@
         </w:tc>
         <w:tc>
           <w:tcPr>
-            <w:tcW w:w="1200" w:type="dxa"/>
+            <w:tcW w:w="879" w:type="dxa"/>
             <w:vAlign w:val="center"/>
           </w:tcPr>
           <w:p>
@@ -4402,20 +4387,20 @@
             <w:r>
               <w:rPr>
                 <w:rFonts w:hint="default" w:ascii="Times New Roman" w:hAnsi="Times New Roman" w:cs="Times New Roman"/>
-                <w:i/>
-                <w:iCs/>
-                <w:sz w:val="24"/>
-                <w:szCs w:val="24"/>
-                <w:vertAlign w:val="baseline"/>
-                <w:lang w:val="en"/>
-              </w:rPr>
-              <w:t>Pass</w:t>
-            </w:r>
-          </w:p>
-        </w:tc>
-        <w:tc>
-          <w:tcPr>
-            <w:tcW w:w="1187" w:type="dxa"/>
+                <w:i w:val="0"/>
+                <w:iCs w:val="0"/>
+                <w:sz w:val="24"/>
+                <w:szCs w:val="24"/>
+                <w:vertAlign w:val="baseline"/>
+                <w:lang w:val="en"/>
+              </w:rPr>
+              <w:t>2</w:t>
+            </w:r>
+          </w:p>
+        </w:tc>
+        <w:tc>
+          <w:tcPr>
+            <w:tcW w:w="1508" w:type="dxa"/>
             <w:vAlign w:val="center"/>
           </w:tcPr>
           <w:p>
@@ -4434,14 +4419,14 @@
             <w:r>
               <w:rPr>
                 <w:rFonts w:hint="default" w:ascii="Times New Roman" w:hAnsi="Times New Roman" w:cs="Times New Roman"/>
-                <w:i/>
-                <w:iCs/>
-                <w:sz w:val="24"/>
-                <w:szCs w:val="24"/>
-                <w:vertAlign w:val="baseline"/>
-                <w:lang w:val="en"/>
-              </w:rPr>
-              <w:t>Pass</w:t>
+                <w:i w:val="0"/>
+                <w:iCs w:val="0"/>
+                <w:sz w:val="24"/>
+                <w:szCs w:val="24"/>
+                <w:vertAlign w:val="baseline"/>
+                <w:lang w:val="en"/>
+              </w:rPr>
+              <w:t>0</w:t>
             </w:r>
           </w:p>
         </w:tc>
@@ -4560,7 +4545,7 @@
         </w:tc>
         <w:tc>
           <w:tcPr>
-            <w:tcW w:w="1200" w:type="dxa"/>
+            <w:tcW w:w="879" w:type="dxa"/>
             <w:vAlign w:val="center"/>
           </w:tcPr>
           <w:p>
@@ -4581,20 +4566,20 @@
             <w:r>
               <w:rPr>
                 <w:rFonts w:hint="default" w:ascii="Times New Roman" w:hAnsi="Times New Roman" w:cs="Times New Roman"/>
-                <w:i/>
-                <w:iCs/>
-                <w:sz w:val="24"/>
-                <w:szCs w:val="24"/>
-                <w:vertAlign w:val="baseline"/>
-                <w:lang w:val="en"/>
-              </w:rPr>
-              <w:t>Pass</w:t>
-            </w:r>
-          </w:p>
-        </w:tc>
-        <w:tc>
-          <w:tcPr>
-            <w:tcW w:w="1187" w:type="dxa"/>
+                <w:i w:val="0"/>
+                <w:iCs w:val="0"/>
+                <w:sz w:val="24"/>
+                <w:szCs w:val="24"/>
+                <w:vertAlign w:val="baseline"/>
+                <w:lang w:val="en"/>
+              </w:rPr>
+              <w:t>2</w:t>
+            </w:r>
+          </w:p>
+        </w:tc>
+        <w:tc>
+          <w:tcPr>
+            <w:tcW w:w="1508" w:type="dxa"/>
             <w:vAlign w:val="center"/>
           </w:tcPr>
           <w:p>
@@ -4613,20 +4598,386 @@
             <w:r>
               <w:rPr>
                 <w:rFonts w:hint="default" w:ascii="Times New Roman" w:hAnsi="Times New Roman" w:cs="Times New Roman"/>
-                <w:i/>
-                <w:iCs/>
-                <w:sz w:val="24"/>
-                <w:szCs w:val="24"/>
-                <w:vertAlign w:val="baseline"/>
-                <w:lang w:val="en"/>
-              </w:rPr>
-              <w:t>Pass</w:t>
+                <w:i w:val="0"/>
+                <w:iCs w:val="0"/>
+                <w:sz w:val="24"/>
+                <w:szCs w:val="24"/>
+                <w:vertAlign w:val="baseline"/>
+                <w:lang w:val="en"/>
+              </w:rPr>
+              <w:t>0</w:t>
+            </w:r>
+          </w:p>
+        </w:tc>
+      </w:tr>
+      <w:tr>
+        <w:tblPrEx>
+          <w:tblBorders>
+            <w:top w:val="single" w:color="auto" w:sz="4" w:space="0"/>
+            <w:left w:val="single" w:color="auto" w:sz="4" w:space="0"/>
+            <w:bottom w:val="single" w:color="auto" w:sz="4" w:space="0"/>
+            <w:right w:val="single" w:color="auto" w:sz="4" w:space="0"/>
+            <w:insideH w:val="single" w:color="auto" w:sz="4" w:space="0"/>
+            <w:insideV w:val="single" w:color="auto" w:sz="4" w:space="0"/>
+          </w:tblBorders>
+          <w:tblLayout w:type="fixed"/>
+          <w:tblCellMar>
+            <w:top w:w="0" w:type="dxa"/>
+            <w:left w:w="108" w:type="dxa"/>
+            <w:bottom w:w="0" w:type="dxa"/>
+            <w:right w:w="108" w:type="dxa"/>
+          </w:tblCellMar>
+        </w:tblPrEx>
+        <w:trPr>
+          <w:trHeight w:val="400" w:hRule="atLeast"/>
+        </w:trPr>
+        <w:tc>
+          <w:tcPr>
+            <w:tcW w:w="5125" w:type="dxa"/>
+            <w:gridSpan w:val="2"/>
+            <w:vAlign w:val="top"/>
+          </w:tcPr>
+          <w:p>
+            <w:pPr>
+              <w:widowControl w:val="0"/>
+              <w:numPr>
+                <w:ilvl w:val="0"/>
+                <w:numId w:val="0"/>
+              </w:numPr>
+              <w:bidi w:val="0"/>
+              <w:spacing w:line="360" w:lineRule="auto"/>
+              <w:jc w:val="center"/>
+              <w:rPr>
+                <w:rFonts w:hint="default" w:ascii="Times New Roman" w:hAnsi="Times New Roman" w:cs="Times New Roman"/>
+                <w:sz w:val="24"/>
+                <w:szCs w:val="24"/>
+                <w:lang w:val="en"/>
+              </w:rPr>
+            </w:pPr>
+            <w:r>
+              <w:rPr>
+                <w:rFonts w:hint="default" w:ascii="Times New Roman" w:hAnsi="Times New Roman" w:cs="Times New Roman"/>
+                <w:sz w:val="24"/>
+                <w:szCs w:val="24"/>
+                <w:lang w:val="en"/>
+              </w:rPr>
+              <w:t>Total</w:t>
+            </w:r>
+          </w:p>
+        </w:tc>
+        <w:tc>
+          <w:tcPr>
+            <w:tcW w:w="879" w:type="dxa"/>
+            <w:vAlign w:val="center"/>
+          </w:tcPr>
+          <w:p>
+            <w:pPr>
+              <w:widowControl w:val="0"/>
+              <w:spacing w:line="360" w:lineRule="auto"/>
+              <w:jc w:val="center"/>
+              <w:rPr>
+                <w:rFonts w:hint="default" w:ascii="Times New Roman" w:hAnsi="Times New Roman" w:cs="Times New Roman"/>
+                <w:i w:val="0"/>
+                <w:iCs w:val="0"/>
+                <w:sz w:val="24"/>
+                <w:szCs w:val="24"/>
+                <w:vertAlign w:val="baseline"/>
+                <w:lang w:val="en"/>
+              </w:rPr>
+            </w:pPr>
+            <w:r>
+              <w:rPr>
+                <w:rFonts w:hint="default" w:ascii="Times New Roman" w:hAnsi="Times New Roman" w:cs="Times New Roman"/>
+                <w:i w:val="0"/>
+                <w:iCs w:val="0"/>
+                <w:sz w:val="24"/>
+                <w:szCs w:val="24"/>
+                <w:vertAlign w:val="baseline"/>
+                <w:lang w:val="en"/>
+              </w:rPr>
+              <w:t>46</w:t>
+            </w:r>
+          </w:p>
+        </w:tc>
+        <w:tc>
+          <w:tcPr>
+            <w:tcW w:w="1508" w:type="dxa"/>
+            <w:vAlign w:val="center"/>
+          </w:tcPr>
+          <w:p>
+            <w:pPr>
+              <w:widowControl w:val="0"/>
+              <w:spacing w:line="360" w:lineRule="auto"/>
+              <w:jc w:val="center"/>
+              <w:rPr>
+                <w:rFonts w:hint="default" w:ascii="Times New Roman" w:hAnsi="Times New Roman" w:cs="Times New Roman"/>
+                <w:i w:val="0"/>
+                <w:iCs w:val="0"/>
+                <w:sz w:val="24"/>
+                <w:szCs w:val="24"/>
+                <w:vertAlign w:val="baseline"/>
+                <w:lang w:val="en"/>
+              </w:rPr>
+            </w:pPr>
+            <w:r>
+              <w:rPr>
+                <w:rFonts w:hint="default" w:ascii="Times New Roman" w:hAnsi="Times New Roman" w:cs="Times New Roman"/>
+                <w:i w:val="0"/>
+                <w:iCs w:val="0"/>
+                <w:sz w:val="24"/>
+                <w:szCs w:val="24"/>
+                <w:vertAlign w:val="baseline"/>
+                <w:lang w:val="en"/>
+              </w:rPr>
+              <w:t>0</w:t>
+            </w:r>
+          </w:p>
+        </w:tc>
+      </w:tr>
+      <w:tr>
+        <w:tblPrEx>
+          <w:tblBorders>
+            <w:top w:val="single" w:color="auto" w:sz="4" w:space="0"/>
+            <w:left w:val="single" w:color="auto" w:sz="4" w:space="0"/>
+            <w:bottom w:val="single" w:color="auto" w:sz="4" w:space="0"/>
+            <w:right w:val="single" w:color="auto" w:sz="4" w:space="0"/>
+            <w:insideH w:val="single" w:color="auto" w:sz="4" w:space="0"/>
+            <w:insideV w:val="single" w:color="auto" w:sz="4" w:space="0"/>
+          </w:tblBorders>
+          <w:tblLayout w:type="fixed"/>
+          <w:tblCellMar>
+            <w:top w:w="0" w:type="dxa"/>
+            <w:left w:w="108" w:type="dxa"/>
+            <w:bottom w:w="0" w:type="dxa"/>
+            <w:right w:w="108" w:type="dxa"/>
+          </w:tblCellMar>
+        </w:tblPrEx>
+        <w:trPr>
+          <w:trHeight w:val="400" w:hRule="atLeast"/>
+        </w:trPr>
+        <w:tc>
+          <w:tcPr>
+            <w:tcW w:w="5125" w:type="dxa"/>
+            <w:gridSpan w:val="2"/>
+            <w:vAlign w:val="top"/>
+          </w:tcPr>
+          <w:p>
+            <w:pPr>
+              <w:widowControl w:val="0"/>
+              <w:numPr>
+                <w:ilvl w:val="0"/>
+                <w:numId w:val="0"/>
+              </w:numPr>
+              <w:bidi w:val="0"/>
+              <w:spacing w:line="360" w:lineRule="auto"/>
+              <w:ind w:left="0" w:leftChars="0" w:firstLine="0" w:firstLineChars="0"/>
+              <w:jc w:val="center"/>
+              <w:rPr>
+                <w:rFonts w:hint="default" w:ascii="Times New Roman" w:hAnsi="Times New Roman" w:cs="Times New Roman"/>
+                <w:sz w:val="24"/>
+                <w:szCs w:val="24"/>
+                <w:lang w:val="en"/>
+              </w:rPr>
+            </w:pPr>
+            <w:r>
+              <w:rPr>
+                <w:rFonts w:hint="default" w:ascii="Times New Roman" w:hAnsi="Times New Roman" w:cs="Times New Roman"/>
+                <w:sz w:val="24"/>
+                <w:szCs w:val="24"/>
+                <w:lang w:val="en"/>
+              </w:rPr>
+              <w:t>Presentase Jawaban</w:t>
+            </w:r>
+          </w:p>
+        </w:tc>
+        <w:tc>
+          <w:tcPr>
+            <w:tcW w:w="879" w:type="dxa"/>
+            <w:vAlign w:val="center"/>
+          </w:tcPr>
+          <w:p>
+            <w:pPr>
+              <w:widowControl w:val="0"/>
+              <w:spacing w:line="360" w:lineRule="auto"/>
+              <w:jc w:val="center"/>
+              <w:rPr>
+                <w:rFonts w:hint="default" w:ascii="Times New Roman" w:hAnsi="Times New Roman" w:cs="Times New Roman"/>
+                <w:b/>
+                <w:bCs/>
+                <w:i w:val="0"/>
+                <w:iCs w:val="0"/>
+                <w:sz w:val="24"/>
+                <w:szCs w:val="24"/>
+                <w:vertAlign w:val="baseline"/>
+                <w:lang w:val="en"/>
+              </w:rPr>
+            </w:pPr>
+            <w:r>
+              <w:rPr>
+                <w:rFonts w:hint="default" w:ascii="Times New Roman" w:hAnsi="Times New Roman" w:cs="Times New Roman"/>
+                <w:b/>
+                <w:bCs/>
+                <w:i w:val="0"/>
+                <w:iCs w:val="0"/>
+                <w:sz w:val="24"/>
+                <w:szCs w:val="24"/>
+                <w:vertAlign w:val="baseline"/>
+                <w:lang w:val="en"/>
+              </w:rPr>
+              <w:t>100%</w:t>
+            </w:r>
+          </w:p>
+        </w:tc>
+        <w:tc>
+          <w:tcPr>
+            <w:tcW w:w="1508" w:type="dxa"/>
+            <w:vAlign w:val="center"/>
+          </w:tcPr>
+          <w:p>
+            <w:pPr>
+              <w:widowControl w:val="0"/>
+              <w:spacing w:line="360" w:lineRule="auto"/>
+              <w:jc w:val="center"/>
+              <w:rPr>
+                <w:rFonts w:hint="default" w:ascii="Times New Roman" w:hAnsi="Times New Roman" w:cs="Times New Roman"/>
+                <w:b/>
+                <w:bCs/>
+                <w:i w:val="0"/>
+                <w:iCs w:val="0"/>
+                <w:sz w:val="24"/>
+                <w:szCs w:val="24"/>
+                <w:vertAlign w:val="baseline"/>
+                <w:lang w:val="en"/>
+              </w:rPr>
+            </w:pPr>
+            <w:r>
+              <w:rPr>
+                <w:rFonts w:hint="default" w:ascii="Times New Roman" w:hAnsi="Times New Roman" w:cs="Times New Roman"/>
+                <w:b/>
+                <w:bCs/>
+                <w:i w:val="0"/>
+                <w:iCs w:val="0"/>
+                <w:sz w:val="24"/>
+                <w:szCs w:val="24"/>
+                <w:vertAlign w:val="baseline"/>
+                <w:lang w:val="en"/>
+              </w:rPr>
+              <w:t>0%</w:t>
             </w:r>
           </w:p>
         </w:tc>
       </w:tr>
     </w:tbl>
-    <w:p/>
+    <w:p>
+      <w:pPr>
+        <w:numPr>
+          <w:ilvl w:val="0"/>
+          <w:numId w:val="0"/>
+        </w:numPr>
+        <w:spacing w:line="360" w:lineRule="auto"/>
+        <w:ind w:firstLine="420" w:firstLineChars="0"/>
+        <w:jc w:val="both"/>
+        <w:rPr>
+          <w:rFonts w:hint="default" w:ascii="Times New Roman" w:hAnsi="Times New Roman" w:cs="Times New Roman"/>
+          <w:b w:val="0"/>
+          <w:bCs w:val="0"/>
+          <w:i w:val="0"/>
+          <w:iCs w:val="0"/>
+          <w:sz w:val="24"/>
+          <w:szCs w:val="24"/>
+          <w:lang w:val="en"/>
+        </w:rPr>
+      </w:pPr>
+    </w:p>
+    <w:p>
+      <w:pPr>
+        <w:numPr>
+          <w:ilvl w:val="0"/>
+          <w:numId w:val="0"/>
+        </w:numPr>
+        <w:spacing w:line="360" w:lineRule="auto"/>
+        <w:ind w:left="420" w:leftChars="0" w:firstLine="420" w:firstLineChars="0"/>
+        <w:jc w:val="both"/>
+        <w:rPr>
+          <w:rFonts w:hint="default" w:ascii="Times New Roman" w:hAnsi="Times New Roman" w:cs="Times New Roman"/>
+          <w:i w:val="0"/>
+          <w:iCs w:val="0"/>
+          <w:sz w:val="24"/>
+          <w:szCs w:val="24"/>
+          <w:highlight w:val="none"/>
+          <w:lang w:val="en" w:eastAsia="zh-CN"/>
+        </w:rPr>
+      </w:pPr>
+      <w:r>
+        <w:rPr>
+          <w:rFonts w:hint="default" w:ascii="Times New Roman" w:hAnsi="Times New Roman" w:cs="Times New Roman"/>
+          <w:b w:val="0"/>
+          <w:bCs w:val="0"/>
+          <w:i w:val="0"/>
+          <w:iCs w:val="0"/>
+          <w:sz w:val="24"/>
+          <w:szCs w:val="24"/>
+          <w:lang w:val="en"/>
+        </w:rPr>
+        <w:t xml:space="preserve">Berdasarkan hasil </w:t>
+      </w:r>
+      <w:r>
+        <w:rPr>
+          <w:rFonts w:hint="default" w:ascii="Times New Roman" w:hAnsi="Times New Roman" w:cs="Times New Roman"/>
+          <w:b w:val="0"/>
+          <w:bCs w:val="0"/>
+          <w:i/>
+          <w:iCs/>
+          <w:sz w:val="24"/>
+          <w:szCs w:val="24"/>
+          <w:lang w:val="en"/>
+        </w:rPr>
+        <w:t>test case</w:t>
+      </w:r>
+      <w:r>
+        <w:rPr>
+          <w:rFonts w:hint="default" w:ascii="Times New Roman" w:hAnsi="Times New Roman" w:cs="Times New Roman"/>
+          <w:b w:val="0"/>
+          <w:bCs w:val="0"/>
+          <w:i w:val="0"/>
+          <w:iCs w:val="0"/>
+          <w:sz w:val="24"/>
+          <w:szCs w:val="24"/>
+          <w:lang w:val="en"/>
+        </w:rPr>
+        <w:t xml:space="preserve">, mendapatkan presentase jawaban 100%. Maka dapat dikatakan pada tahap </w:t>
+      </w:r>
+      <w:r>
+        <w:rPr>
+          <w:rFonts w:hint="default" w:ascii="Times New Roman" w:hAnsi="Times New Roman" w:cs="Times New Roman"/>
+          <w:b w:val="0"/>
+          <w:bCs w:val="0"/>
+          <w:i/>
+          <w:iCs/>
+          <w:sz w:val="24"/>
+          <w:szCs w:val="24"/>
+          <w:lang w:val="en"/>
+        </w:rPr>
+        <w:t>beta testing</w:t>
+      </w:r>
+      <w:r>
+        <w:rPr>
+          <w:rFonts w:hint="default" w:ascii="Times New Roman" w:hAnsi="Times New Roman" w:cs="Times New Roman"/>
+          <w:b w:val="0"/>
+          <w:bCs w:val="0"/>
+          <w:i w:val="0"/>
+          <w:iCs w:val="0"/>
+          <w:sz w:val="24"/>
+          <w:szCs w:val="24"/>
+          <w:lang w:val="en"/>
+        </w:rPr>
+        <w:t xml:space="preserve"> ini sistem emonik dapat dikatakan berjalan dengan baik.</w:t>
+      </w:r>
+    </w:p>
+    <w:p>
+      <w:bookmarkStart w:id="2" w:name="_GoBack"/>
+      <w:bookmarkEnd w:id="2"/>
+    </w:p>
     <w:sectPr>
       <w:pgSz w:w="11906" w:h="16838"/>
       <w:pgMar w:top="1440" w:right="1800" w:bottom="1440" w:left="1800" w:header="720" w:footer="720" w:gutter="0"/>

</xml_diff>